<commit_message>
Nouvelle structure pour la classe Entite
</commit_message>
<xml_diff>
--- a/Documentation Projet Metroidvania 2019.docx
+++ b/Documentation Projet Metroidvania 2019.docx
@@ -8,24 +8,34 @@
         <w:pBdr>
           <w:bottom w:val="single" w:sz="6" w:space="1" w:color="auto"/>
         </w:pBdr>
-        <w:rPr>
-          <w:lang w:val="en-US"/>
-        </w:rPr>
-      </w:pPr>
-      <w:r>
-        <w:rPr>
-          <w:lang w:val="en-US"/>
-        </w:rPr>
+      </w:pPr>
+      <w:r>
         <w:t>Entity</w:t>
       </w:r>
     </w:p>
     <w:p>
-      <w:pPr>
-        <w:rPr>
-          <w:lang w:val="en-US"/>
-        </w:rPr>
-      </w:pPr>
-    </w:p>
+      <w:r>
+        <w:t xml:space="preserve">La classe </w:t>
+      </w:r>
+      <w:r>
+        <w:rPr>
+          <w:b/>
+        </w:rPr>
+        <w:t>Entite</w:t>
+      </w:r>
+      <w:r>
+        <w:t xml:space="preserve"> contient le necessaire pour une unité </w:t>
+      </w:r>
+      <w:r>
+        <w:t>animée, affecté par la physique, avec une boite de collision et une IA</w:t>
+      </w:r>
+      <w:r>
+        <w:t>.</w:t>
+      </w:r>
+      <w:bookmarkStart w:id="0" w:name="_GoBack"/>
+      <w:bookmarkEnd w:id="0"/>
+    </w:p>
+    <w:p/>
     <w:p>
       <w:pPr>
         <w:pStyle w:val="Titre2"/>
@@ -35,9 +45,6 @@
         </w:pBdr>
       </w:pPr>
       <w:r>
-        <w:rPr>
-          <w:lang w:val="en-US"/>
-        </w:rPr>
         <w:tab/>
       </w:r>
       <w:r>
@@ -83,32 +90,16 @@
           <w:color w:val="000000"/>
           <w:sz w:val="20"/>
           <w:szCs w:val="20"/>
-          <w:lang w:val="en-US"/>
-        </w:rPr>
-      </w:pPr>
-      <w:proofErr w:type="spellStart"/>
-      <w:proofErr w:type="gramStart"/>
-      <w:r>
-        <w:rPr>
-          <w:rFonts w:cs="Times New Roman"/>
-          <w:color w:val="000000"/>
-          <w:sz w:val="20"/>
-          <w:szCs w:val="20"/>
-          <w:lang w:val="en-US"/>
-        </w:rPr>
-        <w:t>acc</w:t>
-      </w:r>
-      <w:proofErr w:type="spellEnd"/>
-      <w:proofErr w:type="gramEnd"/>
-      <w:r>
-        <w:rPr>
-          <w:rFonts w:cs="Times New Roman"/>
-          <w:color w:val="000000"/>
-          <w:sz w:val="20"/>
-          <w:szCs w:val="20"/>
-          <w:lang w:val="en-US"/>
-        </w:rPr>
-        <w:t xml:space="preserve"> = 800;</w:t>
+        </w:rPr>
+      </w:pPr>
+      <w:r>
+        <w:rPr>
+          <w:rFonts w:cs="Times New Roman"/>
+          <w:color w:val="000000"/>
+          <w:sz w:val="20"/>
+          <w:szCs w:val="20"/>
+        </w:rPr>
+        <w:t>acc = 800;</w:t>
       </w:r>
     </w:p>
     <w:p>
@@ -121,50 +112,24 @@
           <w:color w:val="000000"/>
           <w:sz w:val="20"/>
           <w:szCs w:val="20"/>
-          <w:lang w:val="en-US"/>
-        </w:rPr>
-      </w:pPr>
-      <w:r>
-        <w:rPr>
-          <w:rFonts w:cs="Times New Roman"/>
-          <w:color w:val="000000"/>
-          <w:sz w:val="20"/>
-          <w:szCs w:val="20"/>
-          <w:lang w:val="en-US"/>
-        </w:rPr>
-        <w:tab/>
-      </w:r>
-      <w:proofErr w:type="spellStart"/>
-      <w:proofErr w:type="gramStart"/>
-      <w:r>
-        <w:rPr>
-          <w:rFonts w:cs="Times New Roman"/>
-          <w:color w:val="000000"/>
-          <w:sz w:val="20"/>
-          <w:szCs w:val="20"/>
-          <w:lang w:val="en-US"/>
-        </w:rPr>
-        <w:t>maxVelX</w:t>
-      </w:r>
-      <w:proofErr w:type="spellEnd"/>
-      <w:proofErr w:type="gramEnd"/>
-      <w:r>
-        <w:rPr>
-          <w:rFonts w:cs="Times New Roman"/>
-          <w:color w:val="000000"/>
-          <w:sz w:val="20"/>
-          <w:szCs w:val="20"/>
-          <w:lang w:val="en-US"/>
-        </w:rPr>
-        <w:t xml:space="preserve"> = 30</w:t>
-      </w:r>
-      <w:r>
-        <w:rPr>
-          <w:rFonts w:cs="Times New Roman"/>
-          <w:color w:val="000000"/>
-          <w:sz w:val="20"/>
-          <w:szCs w:val="20"/>
-          <w:lang w:val="en-US"/>
+        </w:rPr>
+      </w:pPr>
+      <w:r>
+        <w:rPr>
+          <w:rFonts w:cs="Times New Roman"/>
+          <w:color w:val="000000"/>
+          <w:sz w:val="20"/>
+          <w:szCs w:val="20"/>
+        </w:rPr>
+        <w:tab/>
+        <w:t>maxVelX = 30</w:t>
+      </w:r>
+      <w:r>
+        <w:rPr>
+          <w:rFonts w:cs="Times New Roman"/>
+          <w:color w:val="000000"/>
+          <w:sz w:val="20"/>
+          <w:szCs w:val="20"/>
         </w:rPr>
         <w:t>0;</w:t>
       </w:r>
@@ -179,48 +144,24 @@
           <w:color w:val="000000"/>
           <w:sz w:val="20"/>
           <w:szCs w:val="20"/>
-          <w:lang w:val="en-US"/>
-        </w:rPr>
-      </w:pPr>
-      <w:r>
-        <w:rPr>
-          <w:rFonts w:cs="Times New Roman"/>
-          <w:color w:val="000000"/>
-          <w:sz w:val="20"/>
-          <w:szCs w:val="20"/>
-          <w:lang w:val="en-US"/>
-        </w:rPr>
-        <w:tab/>
-      </w:r>
-      <w:proofErr w:type="gramStart"/>
-      <w:r>
-        <w:rPr>
-          <w:rFonts w:cs="Times New Roman"/>
-          <w:color w:val="000000"/>
-          <w:sz w:val="20"/>
-          <w:szCs w:val="20"/>
-          <w:lang w:val="en-US"/>
-        </w:rPr>
-        <w:t>drag</w:t>
-      </w:r>
-      <w:proofErr w:type="gramEnd"/>
-      <w:r>
-        <w:rPr>
-          <w:rFonts w:cs="Times New Roman"/>
-          <w:color w:val="000000"/>
-          <w:sz w:val="20"/>
-          <w:szCs w:val="20"/>
-          <w:lang w:val="en-US"/>
-        </w:rPr>
-        <w:t xml:space="preserve"> = 4</w:t>
-      </w:r>
-      <w:r>
-        <w:rPr>
-          <w:rFonts w:cs="Times New Roman"/>
-          <w:color w:val="000000"/>
-          <w:sz w:val="20"/>
-          <w:szCs w:val="20"/>
-          <w:lang w:val="en-US"/>
+        </w:rPr>
+      </w:pPr>
+      <w:r>
+        <w:rPr>
+          <w:rFonts w:cs="Times New Roman"/>
+          <w:color w:val="000000"/>
+          <w:sz w:val="20"/>
+          <w:szCs w:val="20"/>
+        </w:rPr>
+        <w:tab/>
+        <w:t>drag = 4</w:t>
+      </w:r>
+      <w:r>
+        <w:rPr>
+          <w:rFonts w:cs="Times New Roman"/>
+          <w:color w:val="000000"/>
+          <w:sz w:val="20"/>
+          <w:szCs w:val="20"/>
         </w:rPr>
         <w:t>00;</w:t>
       </w:r>
@@ -235,50 +176,24 @@
           <w:color w:val="000000"/>
           <w:sz w:val="20"/>
           <w:szCs w:val="20"/>
-          <w:lang w:val="en-US"/>
-        </w:rPr>
-      </w:pPr>
-      <w:r>
-        <w:rPr>
-          <w:rFonts w:cs="Times New Roman"/>
-          <w:color w:val="000000"/>
-          <w:sz w:val="20"/>
-          <w:szCs w:val="20"/>
-          <w:lang w:val="en-US"/>
-        </w:rPr>
-        <w:tab/>
-      </w:r>
-      <w:proofErr w:type="spellStart"/>
-      <w:proofErr w:type="gramStart"/>
-      <w:r>
-        <w:rPr>
-          <w:rFonts w:cs="Times New Roman"/>
-          <w:color w:val="000000"/>
-          <w:sz w:val="20"/>
-          <w:szCs w:val="20"/>
-          <w:lang w:val="en-US"/>
-        </w:rPr>
-        <w:t>jumpingStrength</w:t>
-      </w:r>
-      <w:proofErr w:type="spellEnd"/>
-      <w:proofErr w:type="gramEnd"/>
-      <w:r>
-        <w:rPr>
-          <w:rFonts w:cs="Times New Roman"/>
-          <w:color w:val="000000"/>
-          <w:sz w:val="20"/>
-          <w:szCs w:val="20"/>
-          <w:lang w:val="en-US"/>
-        </w:rPr>
-        <w:t xml:space="preserve"> = 5</w:t>
-      </w:r>
-      <w:r>
-        <w:rPr>
-          <w:rFonts w:cs="Times New Roman"/>
-          <w:color w:val="000000"/>
-          <w:sz w:val="20"/>
-          <w:szCs w:val="20"/>
-          <w:lang w:val="en-US"/>
+        </w:rPr>
+      </w:pPr>
+      <w:r>
+        <w:rPr>
+          <w:rFonts w:cs="Times New Roman"/>
+          <w:color w:val="000000"/>
+          <w:sz w:val="20"/>
+          <w:szCs w:val="20"/>
+        </w:rPr>
+        <w:tab/>
+        <w:t>jumpingStrength = 5</w:t>
+      </w:r>
+      <w:r>
+        <w:rPr>
+          <w:rFonts w:cs="Times New Roman"/>
+          <w:color w:val="000000"/>
+          <w:sz w:val="20"/>
+          <w:szCs w:val="20"/>
         </w:rPr>
         <w:t>00;</w:t>
       </w:r>
@@ -293,50 +208,24 @@
           <w:color w:val="000000"/>
           <w:sz w:val="20"/>
           <w:szCs w:val="20"/>
-          <w:lang w:val="en-US"/>
-        </w:rPr>
-      </w:pPr>
-      <w:r>
-        <w:rPr>
-          <w:rFonts w:cs="Times New Roman"/>
-          <w:color w:val="000000"/>
-          <w:sz w:val="20"/>
-          <w:szCs w:val="20"/>
-          <w:lang w:val="en-US"/>
-        </w:rPr>
-        <w:tab/>
-      </w:r>
-      <w:proofErr w:type="spellStart"/>
-      <w:proofErr w:type="gramStart"/>
-      <w:r>
-        <w:rPr>
-          <w:rFonts w:cs="Times New Roman"/>
-          <w:color w:val="000000"/>
-          <w:sz w:val="20"/>
-          <w:szCs w:val="20"/>
-          <w:lang w:val="en-US"/>
-        </w:rPr>
-        <w:t>airdrag</w:t>
-      </w:r>
-      <w:proofErr w:type="spellEnd"/>
-      <w:proofErr w:type="gramEnd"/>
-      <w:r>
-        <w:rPr>
-          <w:rFonts w:cs="Times New Roman"/>
-          <w:color w:val="000000"/>
-          <w:sz w:val="20"/>
-          <w:szCs w:val="20"/>
-          <w:lang w:val="en-US"/>
-        </w:rPr>
-        <w:t xml:space="preserve"> = 2</w:t>
-      </w:r>
-      <w:r>
-        <w:rPr>
-          <w:rFonts w:cs="Times New Roman"/>
-          <w:color w:val="000000"/>
-          <w:sz w:val="20"/>
-          <w:szCs w:val="20"/>
-          <w:lang w:val="en-US"/>
+        </w:rPr>
+      </w:pPr>
+      <w:r>
+        <w:rPr>
+          <w:rFonts w:cs="Times New Roman"/>
+          <w:color w:val="000000"/>
+          <w:sz w:val="20"/>
+          <w:szCs w:val="20"/>
+        </w:rPr>
+        <w:tab/>
+        <w:t>airdrag = 2</w:t>
+      </w:r>
+      <w:r>
+        <w:rPr>
+          <w:rFonts w:cs="Times New Roman"/>
+          <w:color w:val="000000"/>
+          <w:sz w:val="20"/>
+          <w:szCs w:val="20"/>
         </w:rPr>
         <w:t>00;</w:t>
       </w:r>
@@ -347,48 +236,24 @@
           <w:rFonts w:cs="Times New Roman"/>
           <w:sz w:val="20"/>
           <w:szCs w:val="20"/>
-          <w:lang w:val="en-US"/>
-        </w:rPr>
-      </w:pPr>
-      <w:r>
-        <w:rPr>
-          <w:rFonts w:cs="Times New Roman"/>
-          <w:color w:val="000000"/>
-          <w:sz w:val="20"/>
-          <w:szCs w:val="20"/>
-          <w:lang w:val="en-US"/>
-        </w:rPr>
-        <w:tab/>
-      </w:r>
-      <w:proofErr w:type="gramStart"/>
-      <w:r>
-        <w:rPr>
-          <w:rFonts w:cs="Times New Roman"/>
-          <w:color w:val="000000"/>
-          <w:sz w:val="20"/>
-          <w:szCs w:val="20"/>
-          <w:lang w:val="en-US"/>
-        </w:rPr>
-        <w:t>gravity</w:t>
-      </w:r>
-      <w:proofErr w:type="gramEnd"/>
-      <w:r>
-        <w:rPr>
-          <w:rFonts w:cs="Times New Roman"/>
-          <w:color w:val="000000"/>
-          <w:sz w:val="20"/>
-          <w:szCs w:val="20"/>
-          <w:lang w:val="en-US"/>
-        </w:rPr>
-        <w:t xml:space="preserve"> = 1</w:t>
-      </w:r>
-      <w:r>
-        <w:rPr>
-          <w:rFonts w:cs="Times New Roman"/>
-          <w:color w:val="000000"/>
-          <w:sz w:val="20"/>
-          <w:szCs w:val="20"/>
-          <w:lang w:val="en-US"/>
+        </w:rPr>
+      </w:pPr>
+      <w:r>
+        <w:rPr>
+          <w:rFonts w:cs="Times New Roman"/>
+          <w:color w:val="000000"/>
+          <w:sz w:val="20"/>
+          <w:szCs w:val="20"/>
+        </w:rPr>
+        <w:tab/>
+        <w:t>gravity = 1</w:t>
+      </w:r>
+      <w:r>
+        <w:rPr>
+          <w:rFonts w:cs="Times New Roman"/>
+          <w:color w:val="000000"/>
+          <w:sz w:val="20"/>
+          <w:szCs w:val="20"/>
         </w:rPr>
         <w:t>00;</w:t>
       </w:r>
@@ -412,7 +277,13 @@
     </w:p>
     <w:p>
       <w:r>
-        <w:t>Bien qu’optionnels, ils affectent le résultat de certaines méthodes du parent et devraient être utilisés par les actions de l’entité (voir section Logique)</w:t>
+        <w:t xml:space="preserve">Bien qu’optionnels, ils affectent le résultat de certaines méthodes du parent et devraient être utilisés par les actions de l’entité (voir section </w:t>
+      </w:r>
+      <w:r>
+        <w:t>IA</w:t>
+      </w:r>
+      <w:r>
+        <w:t>)</w:t>
       </w:r>
     </w:p>
     <w:p/>
@@ -452,7 +323,6 @@
           <w:color w:val="0000FF"/>
           <w:sz w:val="19"/>
           <w:szCs w:val="19"/>
-          <w:lang w:val="en-US"/>
         </w:rPr>
       </w:pPr>
     </w:p>
@@ -596,7 +466,6 @@
         </w:rPr>
         <w:t xml:space="preserve"> </w:t>
       </w:r>
-      <w:proofErr w:type="gramStart"/>
       <w:r>
         <w:rPr>
           <w:rFonts w:cs="Times New Roman"/>
@@ -617,19 +486,7 @@
           <w:highlight w:val="lightGray"/>
           <w:lang w:val="en-US"/>
         </w:rPr>
-        <w:t>(</w:t>
-      </w:r>
-      <w:proofErr w:type="gramEnd"/>
-      <w:r>
-        <w:rPr>
-          <w:rFonts w:cs="Times New Roman"/>
-          <w:color w:val="000000"/>
-          <w:sz w:val="20"/>
-          <w:szCs w:val="20"/>
-          <w:highlight w:val="lightGray"/>
-          <w:lang w:val="en-US"/>
-        </w:rPr>
-        <w:t>);</w:t>
+        <w:t>();</w:t>
       </w:r>
     </w:p>
     <w:p>
@@ -656,53 +513,16 @@
         </w:rPr>
         <w:tab/>
       </w:r>
-      <w:proofErr w:type="gramStart"/>
-      <w:r>
-        <w:rPr>
-          <w:rFonts w:cs="Times New Roman"/>
-          <w:color w:val="000000"/>
-          <w:sz w:val="20"/>
-          <w:szCs w:val="20"/>
-          <w:highlight w:val="lightGray"/>
-          <w:lang w:val="en-US"/>
-        </w:rPr>
-        <w:t>texture</w:t>
-      </w:r>
-      <w:proofErr w:type="gramEnd"/>
-      <w:r>
-        <w:rPr>
-          <w:rFonts w:cs="Times New Roman"/>
-          <w:color w:val="000000"/>
-          <w:sz w:val="20"/>
-          <w:szCs w:val="20"/>
-          <w:highlight w:val="lightGray"/>
-          <w:lang w:val="en-US"/>
-        </w:rPr>
-        <w:t>-&gt;</w:t>
-      </w:r>
-      <w:proofErr w:type="spellStart"/>
-      <w:r>
-        <w:rPr>
-          <w:rFonts w:cs="Times New Roman"/>
-          <w:color w:val="000000"/>
-          <w:sz w:val="20"/>
-          <w:szCs w:val="20"/>
-          <w:highlight w:val="lightGray"/>
-          <w:lang w:val="en-US"/>
-        </w:rPr>
-        <w:t>loadFromFile</w:t>
-      </w:r>
-      <w:proofErr w:type="spellEnd"/>
-      <w:r>
-        <w:rPr>
-          <w:rFonts w:cs="Times New Roman"/>
-          <w:color w:val="000000"/>
-          <w:sz w:val="20"/>
-          <w:szCs w:val="20"/>
-          <w:highlight w:val="lightGray"/>
-          <w:lang w:val="en-US"/>
-        </w:rPr>
-        <w:t>(</w:t>
+      <w:r>
+        <w:rPr>
+          <w:rFonts w:cs="Times New Roman"/>
+          <w:color w:val="000000"/>
+          <w:sz w:val="20"/>
+          <w:szCs w:val="20"/>
+          <w:highlight w:val="lightGray"/>
+          <w:lang w:val="en-US"/>
+        </w:rPr>
+        <w:t>texture-&gt;loadFromFile(</w:t>
       </w:r>
       <w:r>
         <w:rPr>
@@ -713,31 +533,7 @@
           <w:highlight w:val="lightGray"/>
           <w:lang w:val="en-US"/>
         </w:rPr>
-        <w:t>"Assets/</w:t>
-      </w:r>
-      <w:proofErr w:type="spellStart"/>
-      <w:r>
-        <w:rPr>
-          <w:rFonts w:cs="Times New Roman"/>
-          <w:color w:val="A31515"/>
-          <w:sz w:val="20"/>
-          <w:szCs w:val="20"/>
-          <w:highlight w:val="lightGray"/>
-          <w:lang w:val="en-US"/>
-        </w:rPr>
-        <w:t>SpriteSheet</w:t>
-      </w:r>
-      <w:proofErr w:type="spellEnd"/>
-      <w:r>
-        <w:rPr>
-          <w:rFonts w:cs="Times New Roman"/>
-          <w:color w:val="A31515"/>
-          <w:sz w:val="20"/>
-          <w:szCs w:val="20"/>
-          <w:highlight w:val="lightGray"/>
-          <w:lang w:val="en-US"/>
-        </w:rPr>
-        <w:t>/Hunter.png"</w:t>
+        <w:t>"Assets/SpriteSheet/Hunter.png"</w:t>
       </w:r>
       <w:r>
         <w:rPr>
@@ -775,8 +571,6 @@
         </w:rPr>
         <w:tab/>
       </w:r>
-      <w:proofErr w:type="spellStart"/>
-      <w:proofErr w:type="gramStart"/>
       <w:r>
         <w:rPr>
           <w:rFonts w:cs="Times New Roman"/>
@@ -788,42 +582,16 @@
         </w:rPr>
         <w:t>int</w:t>
       </w:r>
-      <w:proofErr w:type="spellEnd"/>
-      <w:proofErr w:type="gramEnd"/>
-      <w:r>
-        <w:rPr>
-          <w:rFonts w:cs="Times New Roman"/>
-          <w:color w:val="000000"/>
-          <w:sz w:val="20"/>
-          <w:szCs w:val="20"/>
-          <w:highlight w:val="lightGray"/>
-          <w:lang w:val="en-US"/>
-        </w:rPr>
-        <w:t xml:space="preserve"> </w:t>
-      </w:r>
-      <w:proofErr w:type="spellStart"/>
-      <w:r>
-        <w:rPr>
-          <w:rFonts w:cs="Times New Roman"/>
-          <w:color w:val="000000"/>
-          <w:sz w:val="20"/>
-          <w:szCs w:val="20"/>
-          <w:highlight w:val="lightGray"/>
-          <w:lang w:val="en-US"/>
-        </w:rPr>
-        <w:t>nbRows</w:t>
-      </w:r>
-      <w:proofErr w:type="spellEnd"/>
-      <w:r>
-        <w:rPr>
-          <w:rFonts w:cs="Times New Roman"/>
-          <w:color w:val="000000"/>
-          <w:sz w:val="20"/>
-          <w:szCs w:val="20"/>
-          <w:highlight w:val="lightGray"/>
-          <w:lang w:val="en-US"/>
-        </w:rPr>
-        <w:t xml:space="preserve"> = 2;</w:t>
+      <w:r>
+        <w:rPr>
+          <w:rFonts w:cs="Times New Roman"/>
+          <w:color w:val="000000"/>
+          <w:sz w:val="20"/>
+          <w:szCs w:val="20"/>
+          <w:highlight w:val="lightGray"/>
+          <w:lang w:val="en-US"/>
+        </w:rPr>
+        <w:t xml:space="preserve"> nbRows = 2;</w:t>
       </w:r>
     </w:p>
     <w:p>
@@ -850,8 +618,6 @@
         </w:rPr>
         <w:tab/>
       </w:r>
-      <w:proofErr w:type="spellStart"/>
-      <w:proofErr w:type="gramStart"/>
       <w:r>
         <w:rPr>
           <w:rFonts w:cs="Times New Roman"/>
@@ -863,42 +629,16 @@
         </w:rPr>
         <w:t>int</w:t>
       </w:r>
-      <w:proofErr w:type="spellEnd"/>
-      <w:proofErr w:type="gramEnd"/>
-      <w:r>
-        <w:rPr>
-          <w:rFonts w:cs="Times New Roman"/>
-          <w:color w:val="000000"/>
-          <w:sz w:val="20"/>
-          <w:szCs w:val="20"/>
-          <w:highlight w:val="lightGray"/>
-          <w:lang w:val="en-US"/>
-        </w:rPr>
-        <w:t xml:space="preserve"> </w:t>
-      </w:r>
-      <w:proofErr w:type="spellStart"/>
-      <w:r>
-        <w:rPr>
-          <w:rFonts w:cs="Times New Roman"/>
-          <w:color w:val="000000"/>
-          <w:sz w:val="20"/>
-          <w:szCs w:val="20"/>
-          <w:highlight w:val="lightGray"/>
-          <w:lang w:val="en-US"/>
-        </w:rPr>
-        <w:t>nbColums</w:t>
-      </w:r>
-      <w:proofErr w:type="spellEnd"/>
-      <w:r>
-        <w:rPr>
-          <w:rFonts w:cs="Times New Roman"/>
-          <w:color w:val="000000"/>
-          <w:sz w:val="20"/>
-          <w:szCs w:val="20"/>
-          <w:highlight w:val="lightGray"/>
-          <w:lang w:val="en-US"/>
-        </w:rPr>
-        <w:t xml:space="preserve"> = 16;</w:t>
+      <w:r>
+        <w:rPr>
+          <w:rFonts w:cs="Times New Roman"/>
+          <w:color w:val="000000"/>
+          <w:sz w:val="20"/>
+          <w:szCs w:val="20"/>
+          <w:highlight w:val="lightGray"/>
+          <w:lang w:val="en-US"/>
+        </w:rPr>
+        <w:t xml:space="preserve"> nbColums = 16;</w:t>
       </w:r>
     </w:p>
     <w:p>
@@ -924,7 +664,6 @@
         </w:rPr>
         <w:tab/>
       </w:r>
-      <w:proofErr w:type="spellStart"/>
       <w:r>
         <w:rPr>
           <w:rFonts w:cs="Times New Roman"/>
@@ -936,113 +675,16 @@
         </w:rPr>
         <w:t>Spritesheet</w:t>
       </w:r>
-      <w:proofErr w:type="spellEnd"/>
-      <w:r>
-        <w:rPr>
-          <w:rFonts w:cs="Times New Roman"/>
-          <w:color w:val="000000"/>
-          <w:sz w:val="20"/>
-          <w:szCs w:val="20"/>
-          <w:highlight w:val="lightGray"/>
-          <w:lang w:val="en-US"/>
-        </w:rPr>
-        <w:t xml:space="preserve"> </w:t>
-      </w:r>
-      <w:proofErr w:type="spellStart"/>
-      <w:r>
-        <w:rPr>
-          <w:rFonts w:cs="Times New Roman"/>
-          <w:color w:val="000000"/>
-          <w:sz w:val="20"/>
-          <w:szCs w:val="20"/>
-          <w:highlight w:val="lightGray"/>
-          <w:lang w:val="en-US"/>
-        </w:rPr>
-        <w:t>spritesheet</w:t>
-      </w:r>
-      <w:proofErr w:type="spellEnd"/>
-      <w:r>
-        <w:rPr>
-          <w:rFonts w:cs="Times New Roman"/>
-          <w:color w:val="000000"/>
-          <w:sz w:val="20"/>
-          <w:szCs w:val="20"/>
-          <w:highlight w:val="lightGray"/>
-          <w:lang w:val="en-US"/>
-        </w:rPr>
-        <w:t xml:space="preserve"> = </w:t>
-      </w:r>
-      <w:proofErr w:type="gramStart"/>
-      <w:r>
-        <w:rPr>
-          <w:rFonts w:cs="Times New Roman"/>
-          <w:color w:val="000000"/>
-          <w:sz w:val="20"/>
-          <w:szCs w:val="20"/>
-          <w:highlight w:val="lightGray"/>
-          <w:lang w:val="en-US"/>
-        </w:rPr>
-        <w:t>{ texture</w:t>
-      </w:r>
-      <w:proofErr w:type="gramEnd"/>
-      <w:r>
-        <w:rPr>
-          <w:rFonts w:cs="Times New Roman"/>
-          <w:color w:val="000000"/>
-          <w:sz w:val="20"/>
-          <w:szCs w:val="20"/>
-          <w:highlight w:val="lightGray"/>
-          <w:lang w:val="en-US"/>
-        </w:rPr>
-        <w:t xml:space="preserve">, </w:t>
-      </w:r>
-      <w:proofErr w:type="spellStart"/>
-      <w:r>
-        <w:rPr>
-          <w:rFonts w:cs="Times New Roman"/>
-          <w:color w:val="000000"/>
-          <w:sz w:val="20"/>
-          <w:szCs w:val="20"/>
-          <w:highlight w:val="lightGray"/>
-          <w:lang w:val="en-US"/>
-        </w:rPr>
-        <w:t>nbRows</w:t>
-      </w:r>
-      <w:proofErr w:type="spellEnd"/>
-      <w:r>
-        <w:rPr>
-          <w:rFonts w:cs="Times New Roman"/>
-          <w:color w:val="000000"/>
-          <w:sz w:val="20"/>
-          <w:szCs w:val="20"/>
-          <w:highlight w:val="lightGray"/>
-          <w:lang w:val="en-US"/>
-        </w:rPr>
-        <w:t xml:space="preserve">, </w:t>
-      </w:r>
-      <w:proofErr w:type="spellStart"/>
-      <w:r>
-        <w:rPr>
-          <w:rFonts w:cs="Times New Roman"/>
-          <w:color w:val="000000"/>
-          <w:sz w:val="20"/>
-          <w:szCs w:val="20"/>
-          <w:highlight w:val="lightGray"/>
-          <w:lang w:val="en-US"/>
-        </w:rPr>
-        <w:t>nbColums</w:t>
-      </w:r>
-      <w:proofErr w:type="spellEnd"/>
-      <w:r>
-        <w:rPr>
-          <w:rFonts w:cs="Times New Roman"/>
-          <w:color w:val="000000"/>
-          <w:sz w:val="20"/>
-          <w:szCs w:val="20"/>
-          <w:highlight w:val="lightGray"/>
-          <w:lang w:val="en-US"/>
-        </w:rPr>
-        <w:t xml:space="preserve"> };</w:t>
+      <w:r>
+        <w:rPr>
+          <w:rFonts w:cs="Times New Roman"/>
+          <w:color w:val="000000"/>
+          <w:sz w:val="20"/>
+          <w:szCs w:val="20"/>
+          <w:highlight w:val="lightGray"/>
+          <w:lang w:val="en-US"/>
+        </w:rPr>
+        <w:t xml:space="preserve"> spritesheet = { texture, nbRows, nbColums };</w:t>
       </w:r>
     </w:p>
     <w:p>
@@ -1134,7 +776,6 @@
         </w:rPr>
         <w:tab/>
       </w:r>
-      <w:proofErr w:type="gramStart"/>
       <w:r>
         <w:rPr>
           <w:rFonts w:cs="Times New Roman"/>
@@ -1157,8 +798,6 @@
         </w:rPr>
         <w:t>&lt;</w:t>
       </w:r>
-      <w:proofErr w:type="spellStart"/>
-      <w:proofErr w:type="gramEnd"/>
       <w:r>
         <w:rPr>
           <w:rFonts w:cs="Times New Roman"/>
@@ -1170,7 +809,6 @@
         </w:rPr>
         <w:t>Coord</w:t>
       </w:r>
-      <w:proofErr w:type="spellEnd"/>
       <w:r>
         <w:rPr>
           <w:rFonts w:cs="Times New Roman"/>
@@ -1206,7 +844,6 @@
         </w:rPr>
         <w:tab/>
       </w:r>
-      <w:proofErr w:type="gramStart"/>
       <w:r>
         <w:rPr>
           <w:rFonts w:cs="Times New Roman"/>
@@ -1229,8 +866,6 @@
         </w:rPr>
         <w:t>&lt;</w:t>
       </w:r>
-      <w:proofErr w:type="spellStart"/>
-      <w:proofErr w:type="gramEnd"/>
       <w:r>
         <w:rPr>
           <w:rFonts w:cs="Times New Roman"/>
@@ -1242,41 +877,16 @@
         </w:rPr>
         <w:t>int</w:t>
       </w:r>
-      <w:proofErr w:type="spellEnd"/>
-      <w:r>
-        <w:rPr>
-          <w:rFonts w:cs="Times New Roman"/>
-          <w:color w:val="000000"/>
-          <w:sz w:val="20"/>
-          <w:szCs w:val="20"/>
-          <w:highlight w:val="lightGray"/>
-          <w:lang w:val="en-US"/>
-        </w:rPr>
-        <w:t xml:space="preserve">&gt; </w:t>
-      </w:r>
-      <w:proofErr w:type="spellStart"/>
-      <w:r>
-        <w:rPr>
-          <w:rFonts w:cs="Times New Roman"/>
-          <w:color w:val="000000"/>
-          <w:sz w:val="20"/>
-          <w:szCs w:val="20"/>
-          <w:highlight w:val="lightGray"/>
-          <w:lang w:val="en-US"/>
-        </w:rPr>
-        <w:t>showTimes</w:t>
-      </w:r>
-      <w:proofErr w:type="spellEnd"/>
-      <w:r>
-        <w:rPr>
-          <w:rFonts w:cs="Times New Roman"/>
-          <w:color w:val="000000"/>
-          <w:sz w:val="20"/>
-          <w:szCs w:val="20"/>
-          <w:highlight w:val="lightGray"/>
-          <w:lang w:val="en-US"/>
-        </w:rPr>
-        <w:t>;</w:t>
+      <w:r>
+        <w:rPr>
+          <w:rFonts w:cs="Times New Roman"/>
+          <w:color w:val="000000"/>
+          <w:sz w:val="20"/>
+          <w:szCs w:val="20"/>
+          <w:highlight w:val="lightGray"/>
+          <w:lang w:val="en-US"/>
+        </w:rPr>
+        <w:t>&gt; showTimes;</w:t>
       </w:r>
     </w:p>
     <w:p>
@@ -1359,91 +969,17 @@
         </w:rPr>
         <w:tab/>
       </w:r>
-      <w:proofErr w:type="spellStart"/>
-      <w:r>
-        <w:rPr>
-          <w:rFonts w:cs="Times New Roman"/>
-          <w:color w:val="000000"/>
-          <w:sz w:val="20"/>
-          <w:szCs w:val="20"/>
-          <w:highlight w:val="lightGray"/>
-          <w:lang w:val="en-US"/>
-        </w:rPr>
-        <w:t>indexes.push_</w:t>
-      </w:r>
-      <w:proofErr w:type="gramStart"/>
-      <w:r>
-        <w:rPr>
-          <w:rFonts w:cs="Times New Roman"/>
-          <w:color w:val="000000"/>
-          <w:sz w:val="20"/>
-          <w:szCs w:val="20"/>
-          <w:highlight w:val="lightGray"/>
-          <w:lang w:val="en-US"/>
-        </w:rPr>
-        <w:t>back</w:t>
-      </w:r>
-      <w:proofErr w:type="spellEnd"/>
-      <w:r>
-        <w:rPr>
-          <w:rFonts w:cs="Times New Roman"/>
-          <w:color w:val="000000"/>
-          <w:sz w:val="20"/>
-          <w:szCs w:val="20"/>
-          <w:highlight w:val="lightGray"/>
-          <w:lang w:val="en-US"/>
-        </w:rPr>
-        <w:t>(</w:t>
-      </w:r>
-      <w:proofErr w:type="gramEnd"/>
-      <w:r>
-        <w:rPr>
-          <w:rFonts w:cs="Times New Roman"/>
-          <w:color w:val="000000"/>
-          <w:sz w:val="20"/>
-          <w:szCs w:val="20"/>
-          <w:highlight w:val="lightGray"/>
-          <w:lang w:val="en-US"/>
-        </w:rPr>
-        <w:t xml:space="preserve">{ </w:t>
-      </w:r>
-      <w:proofErr w:type="spellStart"/>
-      <w:r>
-        <w:rPr>
-          <w:rFonts w:cs="Times New Roman"/>
-          <w:color w:val="000000"/>
-          <w:sz w:val="20"/>
-          <w:szCs w:val="20"/>
-          <w:highlight w:val="lightGray"/>
-          <w:lang w:val="en-US"/>
-        </w:rPr>
-        <w:t>indexColonne</w:t>
-      </w:r>
-      <w:proofErr w:type="spellEnd"/>
-      <w:r>
-        <w:rPr>
-          <w:rFonts w:cs="Times New Roman"/>
-          <w:color w:val="000000"/>
-          <w:sz w:val="20"/>
-          <w:szCs w:val="20"/>
-          <w:highlight w:val="lightGray"/>
-          <w:lang w:val="en-US"/>
-        </w:rPr>
-        <w:t xml:space="preserve">, </w:t>
-      </w:r>
-      <w:proofErr w:type="spellStart"/>
-      <w:r>
-        <w:rPr>
-          <w:rFonts w:cs="Times New Roman"/>
-          <w:color w:val="000000"/>
-          <w:sz w:val="20"/>
-          <w:szCs w:val="20"/>
-          <w:highlight w:val="lightGray"/>
-          <w:lang w:val="en-US"/>
-        </w:rPr>
-        <w:t>indexRangee</w:t>
-      </w:r>
-      <w:proofErr w:type="spellEnd"/>
+      <w:r>
+        <w:rPr>
+          <w:rFonts w:cs="Times New Roman"/>
+          <w:color w:val="000000"/>
+          <w:sz w:val="20"/>
+          <w:szCs w:val="20"/>
+          <w:highlight w:val="lightGray"/>
+          <w:lang w:val="en-US"/>
+        </w:rPr>
+        <w:t>indexes.push_back({ indexColonne, indexRangee</w:t>
+      </w:r>
       <w:r>
         <w:rPr>
           <w:rFonts w:cs="Times New Roman"/>
@@ -1466,99 +1002,45 @@
           <w:color w:val="000000"/>
           <w:sz w:val="20"/>
           <w:szCs w:val="20"/>
-          <w:lang w:val="en-US"/>
-        </w:rPr>
-      </w:pPr>
-      <w:r>
-        <w:rPr>
-          <w:rFonts w:cs="Times New Roman"/>
-          <w:color w:val="000000"/>
-          <w:sz w:val="20"/>
-          <w:szCs w:val="20"/>
-          <w:lang w:val="en-US"/>
-        </w:rPr>
-        <w:tab/>
-      </w:r>
-      <w:proofErr w:type="spellStart"/>
-      <w:r>
-        <w:rPr>
-          <w:rFonts w:cs="Times New Roman"/>
-          <w:color w:val="000000"/>
-          <w:sz w:val="20"/>
-          <w:szCs w:val="20"/>
-          <w:highlight w:val="lightGray"/>
-          <w:lang w:val="en-US"/>
-        </w:rPr>
-        <w:t>showTimes.push_</w:t>
-      </w:r>
-      <w:proofErr w:type="gramStart"/>
-      <w:r>
-        <w:rPr>
-          <w:rFonts w:cs="Times New Roman"/>
-          <w:color w:val="000000"/>
-          <w:sz w:val="20"/>
-          <w:szCs w:val="20"/>
-          <w:highlight w:val="lightGray"/>
-          <w:lang w:val="en-US"/>
-        </w:rPr>
-        <w:t>back</w:t>
-      </w:r>
-      <w:proofErr w:type="spellEnd"/>
-      <w:r>
-        <w:rPr>
-          <w:rFonts w:cs="Times New Roman"/>
-          <w:color w:val="000000"/>
-          <w:sz w:val="20"/>
-          <w:szCs w:val="20"/>
-          <w:highlight w:val="lightGray"/>
-          <w:lang w:val="en-US"/>
-        </w:rPr>
-        <w:t>(</w:t>
-      </w:r>
-      <w:proofErr w:type="gramEnd"/>
-      <w:r>
-        <w:rPr>
-          <w:rFonts w:cs="Times New Roman"/>
-          <w:color w:val="000000"/>
-          <w:sz w:val="20"/>
-          <w:szCs w:val="20"/>
-          <w:highlight w:val="lightGray"/>
-          <w:lang w:val="en-US"/>
-        </w:rPr>
-        <w:t xml:space="preserve"> </w:t>
-      </w:r>
-      <w:proofErr w:type="spellStart"/>
-      <w:r>
-        <w:rPr>
-          <w:rFonts w:cs="Times New Roman"/>
-          <w:color w:val="000000"/>
-          <w:sz w:val="20"/>
-          <w:szCs w:val="20"/>
-          <w:highlight w:val="lightGray"/>
-          <w:lang w:val="en-US"/>
-        </w:rPr>
-        <w:t>tempsAffichageEnMS</w:t>
-      </w:r>
-      <w:proofErr w:type="spellEnd"/>
-      <w:r>
-        <w:rPr>
-          <w:rFonts w:cs="Times New Roman"/>
-          <w:color w:val="000000"/>
-          <w:sz w:val="20"/>
-          <w:szCs w:val="20"/>
-          <w:highlight w:val="lightGray"/>
-          <w:lang w:val="en-US"/>
-        </w:rPr>
-        <w:t xml:space="preserve"> </w:t>
-      </w:r>
-      <w:r>
-        <w:rPr>
-          <w:rFonts w:cs="Times New Roman"/>
-          <w:color w:val="000000"/>
-          <w:sz w:val="20"/>
-          <w:szCs w:val="20"/>
-          <w:highlight w:val="lightGray"/>
-          <w:lang w:val="en-US"/>
+        </w:rPr>
+      </w:pPr>
+      <w:r>
+        <w:rPr>
+          <w:rFonts w:cs="Times New Roman"/>
+          <w:color w:val="000000"/>
+          <w:sz w:val="20"/>
+          <w:szCs w:val="20"/>
+          <w:lang w:val="en-US"/>
+        </w:rPr>
+        <w:tab/>
+      </w:r>
+      <w:r>
+        <w:rPr>
+          <w:rFonts w:cs="Times New Roman"/>
+          <w:color w:val="000000"/>
+          <w:sz w:val="20"/>
+          <w:szCs w:val="20"/>
+          <w:highlight w:val="lightGray"/>
+        </w:rPr>
+        <w:t>showTimes.push_back(</w:t>
+      </w:r>
+      <w:r>
+        <w:rPr>
+          <w:rFonts w:cs="Times New Roman"/>
+          <w:color w:val="000000"/>
+          <w:sz w:val="20"/>
+          <w:szCs w:val="20"/>
+          <w:highlight w:val="lightGray"/>
+        </w:rPr>
+        <w:t xml:space="preserve"> tempsAffichageEnMS </w:t>
+      </w:r>
+      <w:r>
+        <w:rPr>
+          <w:rFonts w:cs="Times New Roman"/>
+          <w:color w:val="000000"/>
+          <w:sz w:val="20"/>
+          <w:szCs w:val="20"/>
+          <w:highlight w:val="lightGray"/>
         </w:rPr>
         <w:t>);</w:t>
       </w:r>
@@ -1573,7 +1055,6 @@
           <w:color w:val="000000"/>
           <w:sz w:val="19"/>
           <w:szCs w:val="19"/>
-          <w:lang w:val="en-US"/>
         </w:rPr>
       </w:pPr>
     </w:p>
@@ -1742,20 +1223,50 @@
         </w:rPr>
         <w:tab/>
       </w:r>
-      <w:proofErr w:type="spellStart"/>
-      <w:proofErr w:type="gramStart"/>
-      <w:r>
-        <w:rPr>
-          <w:rFonts w:cs="Times New Roman"/>
-          <w:color w:val="000000"/>
-          <w:sz w:val="20"/>
-          <w:szCs w:val="20"/>
-          <w:highlight w:val="lightGray"/>
-          <w:lang w:val="en-US"/>
-        </w:rPr>
-        <w:t>animator.AddAnimation</w:t>
-      </w:r>
-      <w:proofErr w:type="spellEnd"/>
+      <w:r>
+        <w:rPr>
+          <w:rFonts w:cs="Times New Roman"/>
+          <w:color w:val="000000"/>
+          <w:sz w:val="20"/>
+          <w:szCs w:val="20"/>
+          <w:highlight w:val="lightGray"/>
+          <w:lang w:val="en-US"/>
+        </w:rPr>
+        <w:t>animator.AddAnimation(</w:t>
+      </w:r>
+      <w:r>
+        <w:rPr>
+          <w:rFonts w:cs="Times New Roman"/>
+          <w:color w:val="0000FF"/>
+          <w:sz w:val="20"/>
+          <w:szCs w:val="20"/>
+          <w:highlight w:val="lightGray"/>
+          <w:lang w:val="en-US"/>
+        </w:rPr>
+        <w:t>new</w:t>
+      </w:r>
+      <w:r>
+        <w:rPr>
+          <w:rFonts w:cs="Times New Roman"/>
+          <w:color w:val="000000"/>
+          <w:sz w:val="20"/>
+          <w:szCs w:val="20"/>
+          <w:highlight w:val="lightGray"/>
+          <w:lang w:val="en-US"/>
+        </w:rPr>
+        <w:t xml:space="preserve"> </w:t>
+      </w:r>
+      <w:r>
+        <w:rPr>
+          <w:rFonts w:cs="Times New Roman"/>
+          <w:color w:val="2B91AF"/>
+          <w:sz w:val="20"/>
+          <w:szCs w:val="20"/>
+          <w:highlight w:val="lightGray"/>
+          <w:lang w:val="en-US"/>
+        </w:rPr>
+        <w:t>Animation</w:t>
+      </w:r>
       <w:r>
         <w:rPr>
           <w:rFonts w:cs="Times New Roman"/>
@@ -1767,98 +1278,16 @@
         </w:rPr>
         <w:t>(</w:t>
       </w:r>
-      <w:proofErr w:type="gramEnd"/>
-      <w:r>
-        <w:rPr>
-          <w:rFonts w:cs="Times New Roman"/>
-          <w:color w:val="0000FF"/>
-          <w:sz w:val="20"/>
-          <w:szCs w:val="20"/>
-          <w:highlight w:val="lightGray"/>
-          <w:lang w:val="en-US"/>
-        </w:rPr>
-        <w:t>new</w:t>
-      </w:r>
-      <w:r>
-        <w:rPr>
-          <w:rFonts w:cs="Times New Roman"/>
-          <w:color w:val="000000"/>
-          <w:sz w:val="20"/>
-          <w:szCs w:val="20"/>
-          <w:highlight w:val="lightGray"/>
-          <w:lang w:val="en-US"/>
-        </w:rPr>
-        <w:t xml:space="preserve"> </w:t>
-      </w:r>
-      <w:r>
-        <w:rPr>
-          <w:rFonts w:cs="Times New Roman"/>
-          <w:color w:val="2B91AF"/>
-          <w:sz w:val="20"/>
-          <w:szCs w:val="20"/>
-          <w:highlight w:val="lightGray"/>
-          <w:lang w:val="en-US"/>
-        </w:rPr>
-        <w:t>Animation</w:t>
-      </w:r>
-      <w:r>
-        <w:rPr>
-          <w:rFonts w:cs="Times New Roman"/>
-          <w:color w:val="000000"/>
-          <w:sz w:val="20"/>
-          <w:szCs w:val="20"/>
-          <w:highlight w:val="lightGray"/>
-          <w:lang w:val="en-US"/>
-        </w:rPr>
-        <w:t>(</w:t>
-      </w:r>
-      <w:proofErr w:type="spellStart"/>
-      <w:r>
-        <w:rPr>
-          <w:rFonts w:cs="Times New Roman"/>
-          <w:color w:val="000000"/>
-          <w:sz w:val="20"/>
-          <w:szCs w:val="20"/>
-          <w:highlight w:val="lightGray"/>
-          <w:lang w:val="en-US"/>
-        </w:rPr>
-        <w:t>spritesheet</w:t>
-      </w:r>
-      <w:proofErr w:type="spellEnd"/>
-      <w:r>
-        <w:rPr>
-          <w:rFonts w:cs="Times New Roman"/>
-          <w:color w:val="000000"/>
-          <w:sz w:val="20"/>
-          <w:szCs w:val="20"/>
-          <w:highlight w:val="lightGray"/>
-          <w:lang w:val="en-US"/>
-        </w:rPr>
-        <w:t xml:space="preserve">, indexes, </w:t>
-      </w:r>
-      <w:proofErr w:type="spellStart"/>
-      <w:r>
-        <w:rPr>
-          <w:rFonts w:cs="Times New Roman"/>
-          <w:color w:val="000000"/>
-          <w:sz w:val="20"/>
-          <w:szCs w:val="20"/>
-          <w:highlight w:val="lightGray"/>
-          <w:lang w:val="en-US"/>
-        </w:rPr>
-        <w:t>showTimes</w:t>
-      </w:r>
-      <w:proofErr w:type="spellEnd"/>
-      <w:r>
-        <w:rPr>
-          <w:rFonts w:cs="Times New Roman"/>
-          <w:color w:val="000000"/>
-          <w:sz w:val="20"/>
-          <w:szCs w:val="20"/>
-          <w:highlight w:val="lightGray"/>
-          <w:lang w:val="en-US"/>
-        </w:rPr>
-        <w:t>, true</w:t>
+      <w:r>
+        <w:rPr>
+          <w:rFonts w:cs="Times New Roman"/>
+          <w:color w:val="000000"/>
+          <w:sz w:val="20"/>
+          <w:szCs w:val="20"/>
+          <w:highlight w:val="lightGray"/>
+          <w:lang w:val="en-US"/>
+        </w:rPr>
+        <w:t>spritesheet, indexes, showTimes, true</w:t>
       </w:r>
       <w:r>
         <w:rPr>
@@ -1981,46 +1410,135 @@
           <w:sz w:val="20"/>
           <w:szCs w:val="20"/>
           <w:highlight w:val="lightGray"/>
-        </w:rPr>
-      </w:pPr>
-      <w:r>
-        <w:rPr>
-          <w:rFonts w:cs="Times New Roman"/>
-          <w:color w:val="000000"/>
-          <w:sz w:val="20"/>
-          <w:szCs w:val="20"/>
-        </w:rPr>
-        <w:tab/>
-      </w:r>
-      <w:proofErr w:type="gramStart"/>
-      <w:r>
-        <w:rPr>
-          <w:rFonts w:cs="Times New Roman"/>
-          <w:color w:val="000000"/>
-          <w:sz w:val="20"/>
-          <w:szCs w:val="20"/>
-          <w:highlight w:val="lightGray"/>
-        </w:rPr>
-        <w:t>indexes</w:t>
-      </w:r>
-      <w:proofErr w:type="gramEnd"/>
-      <w:r>
-        <w:rPr>
-          <w:rFonts w:cs="Times New Roman"/>
-          <w:color w:val="000000"/>
-          <w:sz w:val="20"/>
-          <w:szCs w:val="20"/>
-          <w:highlight w:val="lightGray"/>
+          <w:lang w:val="en-US"/>
+        </w:rPr>
+      </w:pPr>
+      <w:r>
+        <w:rPr>
+          <w:rFonts w:cs="Times New Roman"/>
+          <w:color w:val="000000"/>
+          <w:sz w:val="20"/>
+          <w:szCs w:val="20"/>
+        </w:rPr>
+        <w:tab/>
+      </w:r>
+      <w:r>
+        <w:rPr>
+          <w:rFonts w:cs="Times New Roman"/>
+          <w:color w:val="000000"/>
+          <w:sz w:val="20"/>
+          <w:szCs w:val="20"/>
+          <w:highlight w:val="lightGray"/>
+          <w:lang w:val="en-US"/>
+        </w:rPr>
+        <w:t xml:space="preserve">indexes </w:t>
+      </w:r>
+      <w:r>
+        <w:rPr>
+          <w:rFonts w:cs="Times New Roman"/>
+          <w:color w:val="008080"/>
+          <w:sz w:val="20"/>
+          <w:szCs w:val="20"/>
+          <w:highlight w:val="lightGray"/>
+          <w:lang w:val="en-US"/>
+        </w:rPr>
+        <w:t>=</w:t>
+      </w:r>
+      <w:r>
+        <w:rPr>
+          <w:rFonts w:cs="Times New Roman"/>
+          <w:color w:val="000000"/>
+          <w:sz w:val="20"/>
+          <w:szCs w:val="20"/>
+          <w:highlight w:val="lightGray"/>
+          <w:lang w:val="en-US"/>
         </w:rPr>
         <w:t xml:space="preserve"> </w:t>
       </w:r>
       <w:r>
         <w:rPr>
           <w:rFonts w:cs="Times New Roman"/>
+          <w:color w:val="2B91AF"/>
+          <w:sz w:val="20"/>
+          <w:szCs w:val="20"/>
+          <w:highlight w:val="lightGray"/>
+          <w:lang w:val="en-US"/>
+        </w:rPr>
+        <w:t>vector</w:t>
+      </w:r>
+      <w:r>
+        <w:rPr>
+          <w:rFonts w:cs="Times New Roman"/>
+          <w:color w:val="000000"/>
+          <w:sz w:val="20"/>
+          <w:szCs w:val="20"/>
+          <w:highlight w:val="lightGray"/>
+          <w:lang w:val="en-US"/>
+        </w:rPr>
+        <w:t>&lt;</w:t>
+      </w:r>
+      <w:r>
+        <w:rPr>
+          <w:rFonts w:cs="Times New Roman"/>
+          <w:color w:val="2B91AF"/>
+          <w:sz w:val="20"/>
+          <w:szCs w:val="20"/>
+          <w:highlight w:val="lightGray"/>
+          <w:lang w:val="en-US"/>
+        </w:rPr>
+        <w:t>Coord</w:t>
+      </w:r>
+      <w:r>
+        <w:rPr>
+          <w:rFonts w:cs="Times New Roman"/>
+          <w:color w:val="000000"/>
+          <w:sz w:val="20"/>
+          <w:szCs w:val="20"/>
+          <w:highlight w:val="lightGray"/>
+          <w:lang w:val="en-US"/>
+        </w:rPr>
+        <w:t>&gt;();</w:t>
+      </w:r>
+    </w:p>
+    <w:p>
+      <w:pPr>
+        <w:rPr>
+          <w:rFonts w:cs="Times New Roman"/>
+          <w:color w:val="000000"/>
+          <w:sz w:val="20"/>
+          <w:szCs w:val="20"/>
+          <w:lang w:val="en-US"/>
+        </w:rPr>
+      </w:pPr>
+      <w:r>
+        <w:rPr>
+          <w:rFonts w:cs="Times New Roman"/>
+          <w:color w:val="000000"/>
+          <w:sz w:val="20"/>
+          <w:szCs w:val="20"/>
+          <w:lang w:val="en-US"/>
+        </w:rPr>
+        <w:tab/>
+      </w:r>
+      <w:r>
+        <w:rPr>
+          <w:rFonts w:cs="Times New Roman"/>
+          <w:color w:val="000000"/>
+          <w:sz w:val="20"/>
+          <w:szCs w:val="20"/>
+          <w:highlight w:val="lightGray"/>
+          <w:lang w:val="en-US"/>
+        </w:rPr>
+        <w:t xml:space="preserve">showTimes </w:t>
+      </w:r>
+      <w:r>
+        <w:rPr>
+          <w:rFonts w:cs="Times New Roman"/>
           <w:color w:val="008080"/>
           <w:sz w:val="20"/>
           <w:szCs w:val="20"/>
           <w:highlight w:val="lightGray"/>
+          <w:lang w:val="en-US"/>
         </w:rPr>
         <w:t>=</w:t>
       </w:r>
@@ -2031,10 +1549,10 @@
           <w:sz w:val="20"/>
           <w:szCs w:val="20"/>
           <w:highlight w:val="lightGray"/>
+          <w:lang w:val="en-US"/>
         </w:rPr>
         <w:t xml:space="preserve"> </w:t>
       </w:r>
-      <w:proofErr w:type="spellStart"/>
       <w:r>
         <w:rPr>
           <w:rFonts w:cs="Times New Roman"/>
@@ -2042,144 +1560,40 @@
           <w:sz w:val="20"/>
           <w:szCs w:val="20"/>
           <w:highlight w:val="lightGray"/>
+          <w:lang w:val="en-US"/>
         </w:rPr>
         <w:t>vector</w:t>
       </w:r>
-      <w:proofErr w:type="spellEnd"/>
-      <w:r>
-        <w:rPr>
-          <w:rFonts w:cs="Times New Roman"/>
-          <w:color w:val="000000"/>
-          <w:sz w:val="20"/>
-          <w:szCs w:val="20"/>
-          <w:highlight w:val="lightGray"/>
+      <w:r>
+        <w:rPr>
+          <w:rFonts w:cs="Times New Roman"/>
+          <w:color w:val="000000"/>
+          <w:sz w:val="20"/>
+          <w:szCs w:val="20"/>
+          <w:highlight w:val="lightGray"/>
+          <w:lang w:val="en-US"/>
         </w:rPr>
         <w:t>&lt;</w:t>
       </w:r>
       <w:r>
         <w:rPr>
           <w:rFonts w:cs="Times New Roman"/>
-          <w:color w:val="2B91AF"/>
-          <w:sz w:val="20"/>
-          <w:szCs w:val="20"/>
-          <w:highlight w:val="lightGray"/>
-        </w:rPr>
-        <w:t>Coord</w:t>
-      </w:r>
-      <w:r>
-        <w:rPr>
-          <w:rFonts w:cs="Times New Roman"/>
-          <w:color w:val="000000"/>
-          <w:sz w:val="20"/>
-          <w:szCs w:val="20"/>
-          <w:highlight w:val="lightGray"/>
-        </w:rPr>
-        <w:t>&gt;();</w:t>
-      </w:r>
-    </w:p>
-    <w:p>
-      <w:pPr>
-        <w:rPr>
-          <w:rFonts w:cs="Times New Roman"/>
-          <w:color w:val="000000"/>
-          <w:sz w:val="20"/>
-          <w:szCs w:val="20"/>
-        </w:rPr>
-      </w:pPr>
-      <w:r>
-        <w:rPr>
-          <w:rFonts w:cs="Times New Roman"/>
-          <w:color w:val="000000"/>
-          <w:sz w:val="20"/>
-          <w:szCs w:val="20"/>
-        </w:rPr>
-        <w:tab/>
-      </w:r>
-      <w:proofErr w:type="spellStart"/>
-      <w:proofErr w:type="gramStart"/>
-      <w:r>
-        <w:rPr>
-          <w:rFonts w:cs="Times New Roman"/>
-          <w:color w:val="000000"/>
-          <w:sz w:val="20"/>
-          <w:szCs w:val="20"/>
-          <w:highlight w:val="lightGray"/>
-        </w:rPr>
-        <w:t>showTimes</w:t>
-      </w:r>
-      <w:proofErr w:type="spellEnd"/>
-      <w:proofErr w:type="gramEnd"/>
-      <w:r>
-        <w:rPr>
-          <w:rFonts w:cs="Times New Roman"/>
-          <w:color w:val="000000"/>
-          <w:sz w:val="20"/>
-          <w:szCs w:val="20"/>
-          <w:highlight w:val="lightGray"/>
-        </w:rPr>
-        <w:t xml:space="preserve"> </w:t>
-      </w:r>
-      <w:r>
-        <w:rPr>
-          <w:rFonts w:cs="Times New Roman"/>
-          <w:color w:val="008080"/>
-          <w:sz w:val="20"/>
-          <w:szCs w:val="20"/>
-          <w:highlight w:val="lightGray"/>
-        </w:rPr>
-        <w:t>=</w:t>
-      </w:r>
-      <w:r>
-        <w:rPr>
-          <w:rFonts w:cs="Times New Roman"/>
-          <w:color w:val="000000"/>
-          <w:sz w:val="20"/>
-          <w:szCs w:val="20"/>
-          <w:highlight w:val="lightGray"/>
-        </w:rPr>
-        <w:t xml:space="preserve"> </w:t>
-      </w:r>
-      <w:proofErr w:type="spellStart"/>
-      <w:r>
-        <w:rPr>
-          <w:rFonts w:cs="Times New Roman"/>
-          <w:color w:val="2B91AF"/>
-          <w:sz w:val="20"/>
-          <w:szCs w:val="20"/>
-          <w:highlight w:val="lightGray"/>
-        </w:rPr>
-        <w:t>vector</w:t>
-      </w:r>
-      <w:proofErr w:type="spellEnd"/>
-      <w:r>
-        <w:rPr>
-          <w:rFonts w:cs="Times New Roman"/>
-          <w:color w:val="000000"/>
-          <w:sz w:val="20"/>
-          <w:szCs w:val="20"/>
-          <w:highlight w:val="lightGray"/>
-        </w:rPr>
-        <w:t>&lt;</w:t>
-      </w:r>
-      <w:proofErr w:type="spellStart"/>
-      <w:r>
-        <w:rPr>
-          <w:rFonts w:cs="Times New Roman"/>
           <w:color w:val="0000FF"/>
           <w:sz w:val="20"/>
           <w:szCs w:val="20"/>
           <w:highlight w:val="lightGray"/>
+          <w:lang w:val="en-US"/>
         </w:rPr>
         <w:t>int</w:t>
       </w:r>
-      <w:proofErr w:type="spellEnd"/>
-      <w:r>
-        <w:rPr>
-          <w:rFonts w:cs="Times New Roman"/>
-          <w:color w:val="000000"/>
-          <w:sz w:val="20"/>
-          <w:szCs w:val="20"/>
-          <w:highlight w:val="lightGray"/>
+      <w:r>
+        <w:rPr>
+          <w:rFonts w:cs="Times New Roman"/>
+          <w:color w:val="000000"/>
+          <w:sz w:val="20"/>
+          <w:szCs w:val="20"/>
+          <w:highlight w:val="lightGray"/>
+          <w:lang w:val="en-US"/>
         </w:rPr>
         <w:t>&gt;();</w:t>
       </w:r>
@@ -2191,6 +1605,7 @@
           <w:color w:val="000000"/>
           <w:sz w:val="19"/>
           <w:szCs w:val="19"/>
+          <w:lang w:val="en-US"/>
         </w:rPr>
       </w:pPr>
     </w:p>
@@ -2201,6 +1616,7 @@
           <w:color w:val="000000"/>
           <w:sz w:val="19"/>
           <w:szCs w:val="19"/>
+          <w:lang w:val="en-US"/>
         </w:rPr>
       </w:pPr>
     </w:p>
@@ -2214,12 +1630,33 @@
       </w:pPr>
       <w:r>
         <w:lastRenderedPageBreak/>
-        <w:t>Logique</w:t>
-      </w:r>
-    </w:p>
-    <w:p>
-      <w:r>
-        <w:t xml:space="preserve">La logique d’une entité repose sur un système basique de State Machine. L’Action currentAction contient un Child d’Action et est Updaté à chaque frame. Des actions génériques pour les déplacement d’un personnage joueur sont incluses en exemple. </w:t>
+        <w:t>IA</w:t>
+      </w:r>
+    </w:p>
+    <w:p>
+      <w:r>
+        <w:t xml:space="preserve">L’intelligence </w:t>
+      </w:r>
+      <w:r>
+        <w:t xml:space="preserve">d’une entité repose sur un système basique de State Machine. L’Action </w:t>
+      </w:r>
+      <w:r>
+        <w:t>« </w:t>
+      </w:r>
+      <w:r>
+        <w:t>currentAction</w:t>
+      </w:r>
+      <w:r>
+        <w:t> »</w:t>
+      </w:r>
+      <w:r>
+        <w:t xml:space="preserve"> contient un Child d’Action et Updat</w:t>
+      </w:r>
+      <w:r>
+        <w:t>e()</w:t>
+      </w:r>
+      <w:r>
+        <w:t xml:space="preserve"> à chaque frame. Des actions génériques pour les déplacement d’un personnage joueur sont incluses en exemple. </w:t>
       </w:r>
     </w:p>
     <w:p/>
@@ -2236,64 +1673,16 @@
           <w:sz w:val="20"/>
           <w:szCs w:val="20"/>
           <w:highlight w:val="lightGray"/>
-          <w:lang w:val="en-US"/>
-        </w:rPr>
-      </w:pPr>
-      <w:proofErr w:type="spellStart"/>
-      <w:r>
-        <w:rPr>
-          <w:rFonts w:cs="Times New Roman"/>
-          <w:sz w:val="20"/>
-          <w:szCs w:val="20"/>
-          <w:highlight w:val="lightGray"/>
-          <w:lang w:val="en-US"/>
-        </w:rPr>
-        <w:t>MaClasse</w:t>
-      </w:r>
-      <w:proofErr w:type="spellEnd"/>
-      <w:r>
-        <w:rPr>
-          <w:rFonts w:cs="Times New Roman"/>
-          <w:sz w:val="20"/>
-          <w:szCs w:val="20"/>
-          <w:highlight w:val="lightGray"/>
-          <w:lang w:val="en-US"/>
-        </w:rPr>
-        <w:t>::</w:t>
-      </w:r>
-      <w:proofErr w:type="spellStart"/>
-      <w:proofErr w:type="gramStart"/>
-      <w:r>
-        <w:rPr>
-          <w:rFonts w:cs="Times New Roman"/>
-          <w:sz w:val="20"/>
-          <w:szCs w:val="20"/>
-          <w:highlight w:val="lightGray"/>
-          <w:lang w:val="en-US"/>
-        </w:rPr>
-        <w:t>MaClasse</w:t>
-      </w:r>
-      <w:proofErr w:type="spellEnd"/>
-      <w:r>
-        <w:rPr>
-          <w:rFonts w:cs="Times New Roman"/>
-          <w:sz w:val="20"/>
-          <w:szCs w:val="20"/>
-          <w:highlight w:val="lightGray"/>
-          <w:lang w:val="en-US"/>
-        </w:rPr>
-        <w:t>(</w:t>
-      </w:r>
-      <w:proofErr w:type="gramEnd"/>
-      <w:r>
-        <w:rPr>
-          <w:rFonts w:cs="Times New Roman"/>
-          <w:sz w:val="20"/>
-          <w:szCs w:val="20"/>
-          <w:highlight w:val="lightGray"/>
-          <w:lang w:val="en-US"/>
-        </w:rPr>
-        <w:t>) : Entity()</w:t>
+        </w:rPr>
+      </w:pPr>
+      <w:r>
+        <w:rPr>
+          <w:rFonts w:cs="Times New Roman"/>
+          <w:sz w:val="20"/>
+          <w:szCs w:val="20"/>
+          <w:highlight w:val="lightGray"/>
+        </w:rPr>
+        <w:t>MaClasse::MaClasse() : Entity()</w:t>
       </w:r>
     </w:p>
     <w:p>
@@ -2307,16 +1696,14 @@
           <w:sz w:val="20"/>
           <w:szCs w:val="20"/>
           <w:highlight w:val="lightGray"/>
-          <w:lang w:val="en-US"/>
-        </w:rPr>
-      </w:pPr>
-      <w:r>
-        <w:rPr>
-          <w:rFonts w:cs="Times New Roman"/>
-          <w:sz w:val="20"/>
-          <w:szCs w:val="20"/>
-          <w:highlight w:val="lightGray"/>
-          <w:lang w:val="en-US"/>
+        </w:rPr>
+      </w:pPr>
+      <w:r>
+        <w:rPr>
+          <w:rFonts w:cs="Times New Roman"/>
+          <w:sz w:val="20"/>
+          <w:szCs w:val="20"/>
+          <w:highlight w:val="lightGray"/>
         </w:rPr>
         <w:t>{</w:t>
       </w:r>
@@ -2328,42 +1715,26 @@
           <w:sz w:val="20"/>
           <w:szCs w:val="20"/>
           <w:highlight w:val="lightGray"/>
-          <w:lang w:val="en-US"/>
-        </w:rPr>
-      </w:pPr>
-      <w:r>
-        <w:rPr>
-          <w:rFonts w:cs="Times New Roman"/>
-          <w:color w:val="000000"/>
-          <w:sz w:val="20"/>
-          <w:szCs w:val="20"/>
-          <w:lang w:val="en-US"/>
-        </w:rPr>
-        <w:tab/>
-      </w:r>
-      <w:proofErr w:type="spellStart"/>
-      <w:r>
-        <w:rPr>
-          <w:rFonts w:cs="Times New Roman"/>
-          <w:color w:val="000000"/>
-          <w:sz w:val="20"/>
-          <w:szCs w:val="20"/>
-          <w:highlight w:val="lightGray"/>
-          <w:lang w:val="en-US"/>
-        </w:rPr>
-        <w:t>CurrentAction</w:t>
-      </w:r>
-      <w:proofErr w:type="spellEnd"/>
-      <w:r>
-        <w:rPr>
-          <w:rFonts w:cs="Times New Roman"/>
-          <w:color w:val="000000"/>
-          <w:sz w:val="20"/>
-          <w:szCs w:val="20"/>
-          <w:highlight w:val="lightGray"/>
-          <w:lang w:val="en-US"/>
-        </w:rPr>
-        <w:t xml:space="preserve"> = </w:t>
+        </w:rPr>
+      </w:pPr>
+      <w:r>
+        <w:rPr>
+          <w:rFonts w:cs="Times New Roman"/>
+          <w:color w:val="000000"/>
+          <w:sz w:val="20"/>
+          <w:szCs w:val="20"/>
+        </w:rPr>
+        <w:tab/>
+      </w:r>
+      <w:r>
+        <w:rPr>
+          <w:rFonts w:cs="Times New Roman"/>
+          <w:color w:val="000000"/>
+          <w:sz w:val="20"/>
+          <w:szCs w:val="20"/>
+          <w:highlight w:val="lightGray"/>
+        </w:rPr>
+        <w:t xml:space="preserve">CurrentAction = </w:t>
       </w:r>
       <w:r>
         <w:rPr>
@@ -2372,7 +1743,6 @@
           <w:sz w:val="20"/>
           <w:szCs w:val="20"/>
           <w:highlight w:val="lightGray"/>
-          <w:lang w:val="en-US"/>
         </w:rPr>
         <w:t>new</w:t>
       </w:r>
@@ -2383,11 +1753,9 @@
           <w:sz w:val="20"/>
           <w:szCs w:val="20"/>
           <w:highlight w:val="lightGray"/>
-          <w:lang w:val="en-US"/>
         </w:rPr>
         <w:t xml:space="preserve"> </w:t>
       </w:r>
-      <w:proofErr w:type="gramStart"/>
       <w:r>
         <w:rPr>
           <w:rFonts w:cs="Times New Roman"/>
@@ -2395,7 +1763,6 @@
           <w:sz w:val="20"/>
           <w:szCs w:val="20"/>
           <w:highlight w:val="lightGray"/>
-          <w:lang w:val="en-US"/>
         </w:rPr>
         <w:t>Standing</w:t>
       </w:r>
@@ -2406,11 +1773,9 @@
           <w:sz w:val="20"/>
           <w:szCs w:val="20"/>
           <w:highlight w:val="lightGray"/>
-          <w:lang w:val="en-US"/>
         </w:rPr>
         <w:t>(</w:t>
       </w:r>
-      <w:proofErr w:type="gramEnd"/>
       <w:r>
         <w:rPr>
           <w:rFonts w:cs="Times New Roman"/>
@@ -2418,7 +1783,6 @@
           <w:sz w:val="20"/>
           <w:szCs w:val="20"/>
           <w:highlight w:val="lightGray"/>
-          <w:lang w:val="en-US"/>
         </w:rPr>
         <w:t>this</w:t>
       </w:r>
@@ -2429,7 +1793,6 @@
           <w:sz w:val="20"/>
           <w:szCs w:val="20"/>
           <w:highlight w:val="lightGray"/>
-          <w:lang w:val="en-US"/>
         </w:rPr>
         <w:t>);</w:t>
       </w:r>
@@ -2457,24 +1820,14 @@
       <w:r>
         <w:t xml:space="preserve">Ensuite une </w:t>
       </w:r>
-      <w:proofErr w:type="spellStart"/>
       <w:r>
         <w:t>methode</w:t>
       </w:r>
-      <w:proofErr w:type="spellEnd"/>
       <w:r>
         <w:t xml:space="preserve"> override </w:t>
       </w:r>
       <w:r>
-        <w:t xml:space="preserve">appelée </w:t>
-      </w:r>
-      <w:proofErr w:type="spellStart"/>
-      <w:r>
-        <w:t>ChangeAction</w:t>
-      </w:r>
-      <w:proofErr w:type="spellEnd"/>
-      <w:r>
-        <w:t xml:space="preserve"> doit ê</w:t>
+        <w:t>appelée ChangeAction doit ê</w:t>
       </w:r>
       <w:r>
         <w:t>tre ajouter à votre classe</w:t>
@@ -2491,160 +1844,121 @@
           <w:sz w:val="20"/>
           <w:szCs w:val="20"/>
           <w:highlight w:val="lightGray"/>
-        </w:rPr>
-      </w:pPr>
-      <w:r>
-        <w:rPr>
-          <w:rFonts w:cs="Times New Roman"/>
-          <w:sz w:val="20"/>
-          <w:szCs w:val="20"/>
-          <w:highlight w:val="lightGray"/>
-        </w:rPr>
-        <w:t>#</w:t>
-      </w:r>
-      <w:proofErr w:type="spellStart"/>
-      <w:r>
-        <w:rPr>
-          <w:rFonts w:cs="Times New Roman"/>
-          <w:sz w:val="20"/>
-          <w:szCs w:val="20"/>
-          <w:highlight w:val="lightGray"/>
-        </w:rPr>
-        <w:t>include</w:t>
-      </w:r>
-      <w:proofErr w:type="spellEnd"/>
-      <w:r>
-        <w:rPr>
-          <w:rFonts w:cs="Times New Roman"/>
-          <w:sz w:val="20"/>
-          <w:szCs w:val="20"/>
-          <w:highlight w:val="lightGray"/>
-        </w:rPr>
-        <w:t xml:space="preserve"> « </w:t>
-      </w:r>
-      <w:proofErr w:type="spellStart"/>
-      <w:r>
-        <w:rPr>
-          <w:rFonts w:cs="Times New Roman"/>
-          <w:sz w:val="20"/>
-          <w:szCs w:val="20"/>
-          <w:highlight w:val="lightGray"/>
-        </w:rPr>
-        <w:t>monEnum.h</w:t>
-      </w:r>
-      <w:proofErr w:type="spellEnd"/>
-      <w:r>
-        <w:rPr>
-          <w:rFonts w:cs="Times New Roman"/>
-          <w:sz w:val="20"/>
-          <w:szCs w:val="20"/>
-          <w:highlight w:val="lightGray"/>
-        </w:rPr>
-        <w:t> »</w:t>
-      </w:r>
-    </w:p>
-    <w:p>
-      <w:pPr>
-        <w:rPr>
-          <w:rFonts w:cs="Times New Roman"/>
-          <w:sz w:val="20"/>
-          <w:szCs w:val="20"/>
-          <w:highlight w:val="lightGray"/>
-          <w:lang w:val="en-US"/>
-        </w:rPr>
-      </w:pPr>
-      <w:proofErr w:type="gramStart"/>
-      <w:r>
-        <w:rPr>
-          <w:rFonts w:cs="Times New Roman"/>
-          <w:sz w:val="20"/>
-          <w:szCs w:val="20"/>
-          <w:highlight w:val="lightGray"/>
-          <w:lang w:val="en-US"/>
-        </w:rPr>
-        <w:t>void</w:t>
-      </w:r>
-      <w:proofErr w:type="gramEnd"/>
-      <w:r>
-        <w:rPr>
-          <w:rFonts w:cs="Times New Roman"/>
-          <w:sz w:val="20"/>
-          <w:szCs w:val="20"/>
-          <w:highlight w:val="lightGray"/>
-          <w:lang w:val="en-US"/>
-        </w:rPr>
-        <w:t xml:space="preserve"> </w:t>
-      </w:r>
-      <w:proofErr w:type="spellStart"/>
-      <w:r>
-        <w:rPr>
-          <w:rFonts w:cs="Times New Roman"/>
-          <w:sz w:val="20"/>
-          <w:szCs w:val="20"/>
-          <w:highlight w:val="lightGray"/>
-          <w:lang w:val="en-US"/>
-        </w:rPr>
-        <w:t>MaClasse</w:t>
-      </w:r>
-      <w:proofErr w:type="spellEnd"/>
-      <w:r>
-        <w:rPr>
-          <w:rFonts w:cs="Times New Roman"/>
-          <w:sz w:val="20"/>
-          <w:szCs w:val="20"/>
-          <w:highlight w:val="lightGray"/>
-          <w:lang w:val="en-US"/>
-        </w:rPr>
-        <w:t>::</w:t>
-      </w:r>
-      <w:proofErr w:type="spellStart"/>
-      <w:r>
-        <w:rPr>
-          <w:rFonts w:cs="Times New Roman"/>
-          <w:sz w:val="20"/>
-          <w:szCs w:val="20"/>
-          <w:highlight w:val="lightGray"/>
-          <w:lang w:val="en-US"/>
-        </w:rPr>
-        <w:t>ChangeAction</w:t>
-      </w:r>
-      <w:proofErr w:type="spellEnd"/>
-      <w:r>
-        <w:rPr>
-          <w:rFonts w:cs="Times New Roman"/>
-          <w:sz w:val="20"/>
-          <w:szCs w:val="20"/>
-          <w:highlight w:val="lightGray"/>
-          <w:lang w:val="en-US"/>
-        </w:rPr>
-        <w:t>(</w:t>
-      </w:r>
-      <w:proofErr w:type="spellStart"/>
-      <w:r>
-        <w:rPr>
-          <w:rFonts w:cs="Times New Roman"/>
-          <w:sz w:val="20"/>
-          <w:szCs w:val="20"/>
-          <w:highlight w:val="lightGray"/>
-          <w:lang w:val="en-US"/>
-        </w:rPr>
-        <w:t>int</w:t>
-      </w:r>
-      <w:proofErr w:type="spellEnd"/>
-      <w:r>
-        <w:rPr>
-          <w:rFonts w:cs="Times New Roman"/>
-          <w:sz w:val="20"/>
-          <w:szCs w:val="20"/>
-          <w:highlight w:val="lightGray"/>
-          <w:lang w:val="en-US"/>
-        </w:rPr>
-        <w:t xml:space="preserve"> </w:t>
-      </w:r>
-      <w:proofErr w:type="spellStart"/>
-      <w:r>
-        <w:rPr>
-          <w:rFonts w:cs="Times New Roman"/>
+          <w:lang w:val="en-US"/>
+        </w:rPr>
+      </w:pPr>
+      <w:r>
+        <w:rPr>
+          <w:rFonts w:cs="Times New Roman"/>
+          <w:sz w:val="20"/>
+          <w:szCs w:val="20"/>
+          <w:highlight w:val="lightGray"/>
+          <w:lang w:val="en-US"/>
+        </w:rPr>
+        <w:t>#include « monEnum.h »</w:t>
+      </w:r>
+    </w:p>
+    <w:p>
+      <w:pPr>
+        <w:rPr>
+          <w:rFonts w:cs="Times New Roman"/>
+          <w:sz w:val="20"/>
+          <w:szCs w:val="20"/>
+          <w:highlight w:val="lightGray"/>
+          <w:lang w:val="en-US"/>
+        </w:rPr>
+      </w:pPr>
+      <w:r>
+        <w:rPr>
+          <w:rFonts w:cs="Times New Roman"/>
+          <w:sz w:val="20"/>
+          <w:szCs w:val="20"/>
+          <w:highlight w:val="lightGray"/>
+          <w:lang w:val="en-US"/>
+        </w:rPr>
+        <w:t>void MaClasse::ChangeAction(int enumIndex)</w:t>
+      </w:r>
+    </w:p>
+    <w:p>
+      <w:pPr>
+        <w:rPr>
+          <w:rFonts w:cs="Times New Roman"/>
+          <w:sz w:val="20"/>
+          <w:szCs w:val="20"/>
+          <w:highlight w:val="lightGray"/>
+          <w:lang w:val="en-US"/>
+        </w:rPr>
+      </w:pPr>
+      <w:r>
+        <w:rPr>
+          <w:rFonts w:cs="Times New Roman"/>
+          <w:sz w:val="20"/>
+          <w:szCs w:val="20"/>
+          <w:highlight w:val="lightGray"/>
+          <w:lang w:val="en-US"/>
+        </w:rPr>
+        <w:t>{</w:t>
+      </w:r>
+    </w:p>
+    <w:p>
+      <w:pPr>
+        <w:ind w:firstLine="708"/>
+        <w:rPr>
+          <w:rFonts w:cs="Times New Roman"/>
+          <w:sz w:val="20"/>
+          <w:szCs w:val="20"/>
+          <w:highlight w:val="lightGray"/>
+          <w:lang w:val="en-US"/>
+        </w:rPr>
+      </w:pPr>
+      <w:r>
+        <w:rPr>
+          <w:rFonts w:cs="Times New Roman"/>
+          <w:color w:val="0000FF"/>
+          <w:sz w:val="20"/>
+          <w:szCs w:val="20"/>
+          <w:highlight w:val="lightGray"/>
+          <w:lang w:val="en-US"/>
+        </w:rPr>
+        <w:t>switch</w:t>
+      </w:r>
+      <w:r>
+        <w:rPr>
+          <w:rFonts w:cs="Times New Roman"/>
+          <w:color w:val="000000"/>
+          <w:sz w:val="20"/>
+          <w:szCs w:val="20"/>
+          <w:highlight w:val="lightGray"/>
+          <w:lang w:val="en-US"/>
+        </w:rPr>
+        <w:t xml:space="preserve"> ((</w:t>
+      </w:r>
+      <w:r>
+        <w:rPr>
+          <w:rFonts w:cs="Times New Roman"/>
+          <w:color w:val="2B91AF"/>
+          <w:sz w:val="20"/>
+          <w:szCs w:val="20"/>
+          <w:highlight w:val="lightGray"/>
+          <w:lang w:val="en-US"/>
+        </w:rPr>
+        <w:t>MonEnum</w:t>
+      </w:r>
+      <w:r>
+        <w:rPr>
+          <w:rFonts w:cs="Times New Roman"/>
+          <w:color w:val="000000"/>
+          <w:sz w:val="20"/>
+          <w:szCs w:val="20"/>
+          <w:highlight w:val="lightGray"/>
+          <w:lang w:val="en-US"/>
+        </w:rPr>
+        <w:t>)</w:t>
+      </w:r>
+      <w:r>
+        <w:rPr>
+          <w:rFonts w:cs="Times New Roman"/>
+          <w:color w:val="808080"/>
           <w:sz w:val="20"/>
           <w:szCs w:val="20"/>
           <w:highlight w:val="lightGray"/>
@@ -2652,111 +1966,6 @@
         </w:rPr>
         <w:t>enumIndex</w:t>
       </w:r>
-      <w:proofErr w:type="spellEnd"/>
-      <w:r>
-        <w:rPr>
-          <w:rFonts w:cs="Times New Roman"/>
-          <w:sz w:val="20"/>
-          <w:szCs w:val="20"/>
-          <w:highlight w:val="lightGray"/>
-          <w:lang w:val="en-US"/>
-        </w:rPr>
-        <w:t>)</w:t>
-      </w:r>
-    </w:p>
-    <w:p>
-      <w:pPr>
-        <w:rPr>
-          <w:rFonts w:cs="Times New Roman"/>
-          <w:sz w:val="20"/>
-          <w:szCs w:val="20"/>
-          <w:highlight w:val="lightGray"/>
-          <w:lang w:val="en-US"/>
-        </w:rPr>
-      </w:pPr>
-      <w:r>
-        <w:rPr>
-          <w:rFonts w:cs="Times New Roman"/>
-          <w:sz w:val="20"/>
-          <w:szCs w:val="20"/>
-          <w:highlight w:val="lightGray"/>
-          <w:lang w:val="en-US"/>
-        </w:rPr>
-        <w:t>{</w:t>
-      </w:r>
-    </w:p>
-    <w:p>
-      <w:pPr>
-        <w:ind w:firstLine="708"/>
-        <w:rPr>
-          <w:rFonts w:cs="Times New Roman"/>
-          <w:sz w:val="20"/>
-          <w:szCs w:val="20"/>
-          <w:highlight w:val="lightGray"/>
-          <w:lang w:val="en-US"/>
-        </w:rPr>
-      </w:pPr>
-      <w:proofErr w:type="gramStart"/>
-      <w:r>
-        <w:rPr>
-          <w:rFonts w:cs="Times New Roman"/>
-          <w:color w:val="0000FF"/>
-          <w:sz w:val="20"/>
-          <w:szCs w:val="20"/>
-          <w:highlight w:val="lightGray"/>
-          <w:lang w:val="en-US"/>
-        </w:rPr>
-        <w:t>switch</w:t>
-      </w:r>
-      <w:proofErr w:type="gramEnd"/>
-      <w:r>
-        <w:rPr>
-          <w:rFonts w:cs="Times New Roman"/>
-          <w:color w:val="000000"/>
-          <w:sz w:val="20"/>
-          <w:szCs w:val="20"/>
-          <w:highlight w:val="lightGray"/>
-          <w:lang w:val="en-US"/>
-        </w:rPr>
-        <w:t xml:space="preserve"> ((</w:t>
-      </w:r>
-      <w:proofErr w:type="spellStart"/>
-      <w:r>
-        <w:rPr>
-          <w:rFonts w:cs="Times New Roman"/>
-          <w:color w:val="2B91AF"/>
-          <w:sz w:val="20"/>
-          <w:szCs w:val="20"/>
-          <w:highlight w:val="lightGray"/>
-          <w:lang w:val="en-US"/>
-        </w:rPr>
-        <w:t>MonEnum</w:t>
-      </w:r>
-      <w:proofErr w:type="spellEnd"/>
-      <w:r>
-        <w:rPr>
-          <w:rFonts w:cs="Times New Roman"/>
-          <w:color w:val="000000"/>
-          <w:sz w:val="20"/>
-          <w:szCs w:val="20"/>
-          <w:highlight w:val="lightGray"/>
-          <w:lang w:val="en-US"/>
-        </w:rPr>
-        <w:t>)</w:t>
-      </w:r>
-      <w:proofErr w:type="spellStart"/>
-      <w:r>
-        <w:rPr>
-          <w:rFonts w:cs="Times New Roman"/>
-          <w:color w:val="808080"/>
-          <w:sz w:val="20"/>
-          <w:szCs w:val="20"/>
-          <w:highlight w:val="lightGray"/>
-          <w:lang w:val="en-US"/>
-        </w:rPr>
-        <w:t>enumIndex</w:t>
-      </w:r>
-      <w:proofErr w:type="spellEnd"/>
       <w:r>
         <w:rPr>
           <w:rFonts w:cs="Times New Roman"/>
@@ -2829,7 +2038,6 @@
         </w:rPr>
         <w:tab/>
       </w:r>
-      <w:proofErr w:type="gramStart"/>
       <w:r>
         <w:rPr>
           <w:rFonts w:cs="Times New Roman"/>
@@ -2841,7 +2049,6 @@
         </w:rPr>
         <w:t>case</w:t>
       </w:r>
-      <w:proofErr w:type="gramEnd"/>
       <w:r>
         <w:rPr>
           <w:rFonts w:cs="Times New Roman"/>
@@ -2910,32 +2117,17 @@
         </w:rPr>
         <w:tab/>
       </w:r>
-      <w:proofErr w:type="spellStart"/>
-      <w:proofErr w:type="gramStart"/>
-      <w:r>
-        <w:rPr>
-          <w:rFonts w:cs="Times New Roman"/>
-          <w:color w:val="000000"/>
-          <w:sz w:val="20"/>
-          <w:szCs w:val="20"/>
-          <w:highlight w:val="lightGray"/>
-          <w:lang w:val="en-US"/>
-        </w:rPr>
-        <w:t>animator.ChangeAnimation</w:t>
-      </w:r>
-      <w:proofErr w:type="spellEnd"/>
-      <w:r>
-        <w:rPr>
-          <w:rFonts w:cs="Times New Roman"/>
-          <w:color w:val="000000"/>
-          <w:sz w:val="20"/>
-          <w:szCs w:val="20"/>
-          <w:highlight w:val="lightGray"/>
-          <w:lang w:val="en-US"/>
-        </w:rPr>
-        <w:t>(</w:t>
-      </w:r>
-      <w:proofErr w:type="gramEnd"/>
+      <w:r>
+        <w:rPr>
+          <w:rFonts w:cs="Times New Roman"/>
+          <w:color w:val="000000"/>
+          <w:sz w:val="20"/>
+          <w:szCs w:val="20"/>
+          <w:highlight w:val="lightGray"/>
+          <w:lang w:val="en-US"/>
+        </w:rPr>
+        <w:t>animator.ChangeAnimation(</w:t>
+      </w:r>
       <w:r>
         <w:rPr>
           <w:rFonts w:cs="Times New Roman"/>
@@ -2993,7 +2185,6 @@
         </w:rPr>
         <w:tab/>
       </w:r>
-      <w:proofErr w:type="gramStart"/>
       <w:r>
         <w:rPr>
           <w:rFonts w:cs="Times New Roman"/>
@@ -3005,41 +2196,16 @@
         </w:rPr>
         <w:t>delete</w:t>
       </w:r>
-      <w:proofErr w:type="gramEnd"/>
-      <w:r>
-        <w:rPr>
-          <w:rFonts w:cs="Times New Roman"/>
-          <w:color w:val="000000"/>
-          <w:sz w:val="20"/>
-          <w:szCs w:val="20"/>
-          <w:highlight w:val="lightGray"/>
-          <w:lang w:val="en-US"/>
-        </w:rPr>
-        <w:t xml:space="preserve"> </w:t>
-      </w:r>
-      <w:proofErr w:type="spellStart"/>
-      <w:r>
-        <w:rPr>
-          <w:rFonts w:cs="Times New Roman"/>
-          <w:color w:val="000000"/>
-          <w:sz w:val="20"/>
-          <w:szCs w:val="20"/>
-          <w:highlight w:val="lightGray"/>
-          <w:lang w:val="en-US"/>
-        </w:rPr>
-        <w:t>CurrentAction</w:t>
-      </w:r>
-      <w:proofErr w:type="spellEnd"/>
-      <w:r>
-        <w:rPr>
-          <w:rFonts w:cs="Times New Roman"/>
-          <w:color w:val="000000"/>
-          <w:sz w:val="20"/>
-          <w:szCs w:val="20"/>
-          <w:highlight w:val="lightGray"/>
-          <w:lang w:val="en-US"/>
-        </w:rPr>
-        <w:t>;</w:t>
+      <w:r>
+        <w:rPr>
+          <w:rFonts w:cs="Times New Roman"/>
+          <w:color w:val="000000"/>
+          <w:sz w:val="20"/>
+          <w:szCs w:val="20"/>
+          <w:highlight w:val="lightGray"/>
+          <w:lang w:val="en-US"/>
+        </w:rPr>
+        <w:t xml:space="preserve"> CurrentAction;</w:t>
       </w:r>
     </w:p>
     <w:p>
@@ -3076,29 +2242,16 @@
         </w:rPr>
         <w:tab/>
       </w:r>
-      <w:proofErr w:type="spellStart"/>
-      <w:r>
-        <w:rPr>
-          <w:rFonts w:cs="Times New Roman"/>
-          <w:color w:val="000000"/>
-          <w:sz w:val="20"/>
-          <w:szCs w:val="20"/>
-          <w:highlight w:val="lightGray"/>
-          <w:lang w:val="en-US"/>
-        </w:rPr>
-        <w:t>CurrentAction</w:t>
-      </w:r>
-      <w:proofErr w:type="spellEnd"/>
-      <w:r>
-        <w:rPr>
-          <w:rFonts w:cs="Times New Roman"/>
-          <w:color w:val="000000"/>
-          <w:sz w:val="20"/>
-          <w:szCs w:val="20"/>
-          <w:highlight w:val="lightGray"/>
-          <w:lang w:val="en-US"/>
-        </w:rPr>
-        <w:t xml:space="preserve"> = </w:t>
+      <w:r>
+        <w:rPr>
+          <w:rFonts w:cs="Times New Roman"/>
+          <w:color w:val="000000"/>
+          <w:sz w:val="20"/>
+          <w:szCs w:val="20"/>
+          <w:highlight w:val="lightGray"/>
+          <w:lang w:val="en-US"/>
+        </w:rPr>
+        <w:t xml:space="preserve">CurrentAction = </w:t>
       </w:r>
       <w:r>
         <w:rPr>
@@ -3122,7 +2275,6 @@
         </w:rPr>
         <w:t xml:space="preserve"> </w:t>
       </w:r>
-      <w:proofErr w:type="gramStart"/>
       <w:r>
         <w:rPr>
           <w:rFonts w:cs="Times New Roman"/>
@@ -3145,7 +2297,6 @@
         </w:rPr>
         <w:t>(</w:t>
       </w:r>
-      <w:proofErr w:type="gramEnd"/>
       <w:r>
         <w:rPr>
           <w:rFonts w:cs="Times New Roman"/>
@@ -3203,7 +2354,6 @@
         </w:rPr>
         <w:tab/>
       </w:r>
-      <w:proofErr w:type="gramStart"/>
       <w:r>
         <w:rPr>
           <w:rFonts w:cs="Times New Roman"/>
@@ -3215,7 +2365,6 @@
         </w:rPr>
         <w:t>break</w:t>
       </w:r>
-      <w:proofErr w:type="gramEnd"/>
       <w:r>
         <w:rPr>
           <w:rFonts w:cs="Times New Roman"/>
@@ -3252,7 +2401,6 @@
         </w:rPr>
         <w:tab/>
       </w:r>
-      <w:proofErr w:type="gramStart"/>
       <w:r>
         <w:rPr>
           <w:rFonts w:cs="Times New Roman"/>
@@ -3264,7 +2412,6 @@
         </w:rPr>
         <w:t>case</w:t>
       </w:r>
-      <w:proofErr w:type="gramEnd"/>
       <w:r>
         <w:rPr>
           <w:rFonts w:cs="Times New Roman"/>
@@ -3333,32 +2480,17 @@
         </w:rPr>
         <w:tab/>
       </w:r>
-      <w:proofErr w:type="spellStart"/>
-      <w:proofErr w:type="gramStart"/>
-      <w:r>
-        <w:rPr>
-          <w:rFonts w:cs="Times New Roman"/>
-          <w:color w:val="000000"/>
-          <w:sz w:val="20"/>
-          <w:szCs w:val="20"/>
-          <w:highlight w:val="lightGray"/>
-          <w:lang w:val="en-US"/>
-        </w:rPr>
-        <w:t>animator.ChangeAnimation</w:t>
-      </w:r>
-      <w:proofErr w:type="spellEnd"/>
-      <w:r>
-        <w:rPr>
-          <w:rFonts w:cs="Times New Roman"/>
-          <w:color w:val="000000"/>
-          <w:sz w:val="20"/>
-          <w:szCs w:val="20"/>
-          <w:highlight w:val="lightGray"/>
-          <w:lang w:val="en-US"/>
-        </w:rPr>
-        <w:t>(</w:t>
-      </w:r>
-      <w:proofErr w:type="gramEnd"/>
+      <w:r>
+        <w:rPr>
+          <w:rFonts w:cs="Times New Roman"/>
+          <w:color w:val="000000"/>
+          <w:sz w:val="20"/>
+          <w:szCs w:val="20"/>
+          <w:highlight w:val="lightGray"/>
+          <w:lang w:val="en-US"/>
+        </w:rPr>
+        <w:t>animator.ChangeAnimation(</w:t>
+      </w:r>
       <w:r>
         <w:rPr>
           <w:rFonts w:cs="Times New Roman"/>
@@ -3416,7 +2548,6 @@
         </w:rPr>
         <w:tab/>
       </w:r>
-      <w:proofErr w:type="gramStart"/>
       <w:r>
         <w:rPr>
           <w:rFonts w:cs="Times New Roman"/>
@@ -3428,41 +2559,16 @@
         </w:rPr>
         <w:t>delete</w:t>
       </w:r>
-      <w:proofErr w:type="gramEnd"/>
-      <w:r>
-        <w:rPr>
-          <w:rFonts w:cs="Times New Roman"/>
-          <w:color w:val="000000"/>
-          <w:sz w:val="20"/>
-          <w:szCs w:val="20"/>
-          <w:highlight w:val="lightGray"/>
-          <w:lang w:val="en-US"/>
-        </w:rPr>
-        <w:t xml:space="preserve"> </w:t>
-      </w:r>
-      <w:proofErr w:type="spellStart"/>
-      <w:r>
-        <w:rPr>
-          <w:rFonts w:cs="Times New Roman"/>
-          <w:color w:val="000000"/>
-          <w:sz w:val="20"/>
-          <w:szCs w:val="20"/>
-          <w:highlight w:val="lightGray"/>
-          <w:lang w:val="en-US"/>
-        </w:rPr>
-        <w:t>CurrentAction</w:t>
-      </w:r>
-      <w:proofErr w:type="spellEnd"/>
-      <w:r>
-        <w:rPr>
-          <w:rFonts w:cs="Times New Roman"/>
-          <w:color w:val="000000"/>
-          <w:sz w:val="20"/>
-          <w:szCs w:val="20"/>
-          <w:highlight w:val="lightGray"/>
-          <w:lang w:val="en-US"/>
-        </w:rPr>
-        <w:t>;</w:t>
+      <w:r>
+        <w:rPr>
+          <w:rFonts w:cs="Times New Roman"/>
+          <w:color w:val="000000"/>
+          <w:sz w:val="20"/>
+          <w:szCs w:val="20"/>
+          <w:highlight w:val="lightGray"/>
+          <w:lang w:val="en-US"/>
+        </w:rPr>
+        <w:t xml:space="preserve"> CurrentAction;</w:t>
       </w:r>
     </w:p>
     <w:p>
@@ -3499,29 +2605,16 @@
         </w:rPr>
         <w:tab/>
       </w:r>
-      <w:proofErr w:type="spellStart"/>
-      <w:r>
-        <w:rPr>
-          <w:rFonts w:cs="Times New Roman"/>
-          <w:color w:val="000000"/>
-          <w:sz w:val="20"/>
-          <w:szCs w:val="20"/>
-          <w:highlight w:val="lightGray"/>
-          <w:lang w:val="en-US"/>
-        </w:rPr>
-        <w:t>CurrentAction</w:t>
-      </w:r>
-      <w:proofErr w:type="spellEnd"/>
-      <w:r>
-        <w:rPr>
-          <w:rFonts w:cs="Times New Roman"/>
-          <w:color w:val="000000"/>
-          <w:sz w:val="20"/>
-          <w:szCs w:val="20"/>
-          <w:highlight w:val="lightGray"/>
-          <w:lang w:val="en-US"/>
-        </w:rPr>
-        <w:t xml:space="preserve"> = </w:t>
+      <w:r>
+        <w:rPr>
+          <w:rFonts w:cs="Times New Roman"/>
+          <w:color w:val="000000"/>
+          <w:sz w:val="20"/>
+          <w:szCs w:val="20"/>
+          <w:highlight w:val="lightGray"/>
+          <w:lang w:val="en-US"/>
+        </w:rPr>
+        <w:t xml:space="preserve">CurrentAction = </w:t>
       </w:r>
       <w:r>
         <w:rPr>
@@ -3545,7 +2638,6 @@
         </w:rPr>
         <w:t xml:space="preserve"> </w:t>
       </w:r>
-      <w:proofErr w:type="gramStart"/>
       <w:r>
         <w:rPr>
           <w:rFonts w:cs="Times New Roman"/>
@@ -3568,7 +2660,6 @@
         </w:rPr>
         <w:t>(</w:t>
       </w:r>
-      <w:proofErr w:type="gramEnd"/>
       <w:r>
         <w:rPr>
           <w:rFonts w:cs="Times New Roman"/>
@@ -3626,7 +2717,6 @@
         </w:rPr>
         <w:tab/>
       </w:r>
-      <w:proofErr w:type="gramStart"/>
       <w:r>
         <w:rPr>
           <w:rFonts w:cs="Times New Roman"/>
@@ -3638,7 +2728,6 @@
         </w:rPr>
         <w:t>break</w:t>
       </w:r>
-      <w:proofErr w:type="gramEnd"/>
       <w:r>
         <w:rPr>
           <w:rFonts w:cs="Times New Roman"/>
@@ -3675,7 +2764,6 @@
         </w:rPr>
         <w:tab/>
       </w:r>
-      <w:proofErr w:type="gramStart"/>
       <w:r>
         <w:rPr>
           <w:rFonts w:cs="Times New Roman"/>
@@ -3687,7 +2775,6 @@
         </w:rPr>
         <w:t>case</w:t>
       </w:r>
-      <w:proofErr w:type="gramEnd"/>
       <w:r>
         <w:rPr>
           <w:rFonts w:cs="Times New Roman"/>
@@ -3756,32 +2843,17 @@
         </w:rPr>
         <w:tab/>
       </w:r>
-      <w:proofErr w:type="spellStart"/>
-      <w:proofErr w:type="gramStart"/>
-      <w:r>
-        <w:rPr>
-          <w:rFonts w:cs="Times New Roman"/>
-          <w:color w:val="000000"/>
-          <w:sz w:val="20"/>
-          <w:szCs w:val="20"/>
-          <w:highlight w:val="lightGray"/>
-          <w:lang w:val="en-US"/>
-        </w:rPr>
-        <w:t>animator.ChangeAnimation</w:t>
-      </w:r>
-      <w:proofErr w:type="spellEnd"/>
-      <w:r>
-        <w:rPr>
-          <w:rFonts w:cs="Times New Roman"/>
-          <w:color w:val="000000"/>
-          <w:sz w:val="20"/>
-          <w:szCs w:val="20"/>
-          <w:highlight w:val="lightGray"/>
-          <w:lang w:val="en-US"/>
-        </w:rPr>
-        <w:t>(</w:t>
-      </w:r>
-      <w:proofErr w:type="gramEnd"/>
+      <w:r>
+        <w:rPr>
+          <w:rFonts w:cs="Times New Roman"/>
+          <w:color w:val="000000"/>
+          <w:sz w:val="20"/>
+          <w:szCs w:val="20"/>
+          <w:highlight w:val="lightGray"/>
+          <w:lang w:val="en-US"/>
+        </w:rPr>
+        <w:t>animator.ChangeAnimation(</w:t>
+      </w:r>
       <w:r>
         <w:rPr>
           <w:rFonts w:cs="Times New Roman"/>
@@ -3791,18 +2863,7 @@
           <w:highlight w:val="lightGray"/>
           <w:lang w:val="en-US"/>
         </w:rPr>
-        <w:t>"Jump</w:t>
-      </w:r>
-      <w:r>
-        <w:rPr>
-          <w:rFonts w:cs="Times New Roman"/>
-          <w:color w:val="A31515"/>
-          <w:sz w:val="20"/>
-          <w:szCs w:val="20"/>
-          <w:highlight w:val="lightGray"/>
-          <w:lang w:val="en-US"/>
-        </w:rPr>
-        <w:t>"</w:t>
+        <w:t>"Jump"</w:t>
       </w:r>
       <w:r>
         <w:rPr>
@@ -3850,7 +2911,6 @@
         </w:rPr>
         <w:tab/>
       </w:r>
-      <w:proofErr w:type="gramStart"/>
       <w:r>
         <w:rPr>
           <w:rFonts w:cs="Times New Roman"/>
@@ -3862,41 +2922,16 @@
         </w:rPr>
         <w:t>delete</w:t>
       </w:r>
-      <w:proofErr w:type="gramEnd"/>
-      <w:r>
-        <w:rPr>
-          <w:rFonts w:cs="Times New Roman"/>
-          <w:color w:val="000000"/>
-          <w:sz w:val="20"/>
-          <w:szCs w:val="20"/>
-          <w:highlight w:val="lightGray"/>
-          <w:lang w:val="en-US"/>
-        </w:rPr>
-        <w:t xml:space="preserve"> </w:t>
-      </w:r>
-      <w:proofErr w:type="spellStart"/>
-      <w:r>
-        <w:rPr>
-          <w:rFonts w:cs="Times New Roman"/>
-          <w:color w:val="000000"/>
-          <w:sz w:val="20"/>
-          <w:szCs w:val="20"/>
-          <w:highlight w:val="lightGray"/>
-          <w:lang w:val="en-US"/>
-        </w:rPr>
-        <w:t>CurrentAction</w:t>
-      </w:r>
-      <w:proofErr w:type="spellEnd"/>
-      <w:r>
-        <w:rPr>
-          <w:rFonts w:cs="Times New Roman"/>
-          <w:color w:val="000000"/>
-          <w:sz w:val="20"/>
-          <w:szCs w:val="20"/>
-          <w:highlight w:val="lightGray"/>
-          <w:lang w:val="en-US"/>
-        </w:rPr>
-        <w:t>;</w:t>
+      <w:r>
+        <w:rPr>
+          <w:rFonts w:cs="Times New Roman"/>
+          <w:color w:val="000000"/>
+          <w:sz w:val="20"/>
+          <w:szCs w:val="20"/>
+          <w:highlight w:val="lightGray"/>
+          <w:lang w:val="en-US"/>
+        </w:rPr>
+        <w:t xml:space="preserve"> CurrentAction;</w:t>
       </w:r>
     </w:p>
     <w:p>
@@ -3933,29 +2968,16 @@
         </w:rPr>
         <w:tab/>
       </w:r>
-      <w:proofErr w:type="spellStart"/>
-      <w:r>
-        <w:rPr>
-          <w:rFonts w:cs="Times New Roman"/>
-          <w:color w:val="000000"/>
-          <w:sz w:val="20"/>
-          <w:szCs w:val="20"/>
-          <w:highlight w:val="lightGray"/>
-          <w:lang w:val="en-US"/>
-        </w:rPr>
-        <w:t>CurrentAction</w:t>
-      </w:r>
-      <w:proofErr w:type="spellEnd"/>
-      <w:r>
-        <w:rPr>
-          <w:rFonts w:cs="Times New Roman"/>
-          <w:color w:val="000000"/>
-          <w:sz w:val="20"/>
-          <w:szCs w:val="20"/>
-          <w:highlight w:val="lightGray"/>
-          <w:lang w:val="en-US"/>
-        </w:rPr>
-        <w:t xml:space="preserve"> = </w:t>
+      <w:r>
+        <w:rPr>
+          <w:rFonts w:cs="Times New Roman"/>
+          <w:color w:val="000000"/>
+          <w:sz w:val="20"/>
+          <w:szCs w:val="20"/>
+          <w:highlight w:val="lightGray"/>
+          <w:lang w:val="en-US"/>
+        </w:rPr>
+        <w:t xml:space="preserve">CurrentAction = </w:t>
       </w:r>
       <w:r>
         <w:rPr>
@@ -3979,8 +3001,6 @@
         </w:rPr>
         <w:t xml:space="preserve"> </w:t>
       </w:r>
-      <w:proofErr w:type="spellStart"/>
-      <w:proofErr w:type="gramStart"/>
       <w:r>
         <w:rPr>
           <w:rFonts w:cs="Times New Roman"/>
@@ -3992,7 +3012,6 @@
         </w:rPr>
         <w:t>HunterJump</w:t>
       </w:r>
-      <w:proofErr w:type="spellEnd"/>
       <w:r>
         <w:rPr>
           <w:rFonts w:cs="Times New Roman"/>
@@ -4004,7 +3023,6 @@
         </w:rPr>
         <w:t>(</w:t>
       </w:r>
-      <w:proofErr w:type="gramEnd"/>
       <w:r>
         <w:rPr>
           <w:rFonts w:cs="Times New Roman"/>
@@ -4062,7 +3080,6 @@
         </w:rPr>
         <w:tab/>
       </w:r>
-      <w:proofErr w:type="gramStart"/>
       <w:r>
         <w:rPr>
           <w:rFonts w:cs="Times New Roman"/>
@@ -4074,7 +3091,6 @@
         </w:rPr>
         <w:t>break</w:t>
       </w:r>
-      <w:proofErr w:type="gramEnd"/>
       <w:r>
         <w:rPr>
           <w:rFonts w:cs="Times New Roman"/>
@@ -4111,7 +3127,6 @@
         </w:rPr>
         <w:tab/>
       </w:r>
-      <w:proofErr w:type="gramStart"/>
       <w:r>
         <w:rPr>
           <w:rFonts w:cs="Times New Roman"/>
@@ -4123,7 +3138,6 @@
         </w:rPr>
         <w:t>case</w:t>
       </w:r>
-      <w:proofErr w:type="gramEnd"/>
       <w:r>
         <w:rPr>
           <w:rFonts w:cs="Times New Roman"/>
@@ -4192,32 +3206,17 @@
         </w:rPr>
         <w:tab/>
       </w:r>
-      <w:proofErr w:type="spellStart"/>
-      <w:proofErr w:type="gramStart"/>
-      <w:r>
-        <w:rPr>
-          <w:rFonts w:cs="Times New Roman"/>
-          <w:color w:val="000000"/>
-          <w:sz w:val="20"/>
-          <w:szCs w:val="20"/>
-          <w:highlight w:val="lightGray"/>
-          <w:lang w:val="en-US"/>
-        </w:rPr>
-        <w:t>animator.ChangeAnimation</w:t>
-      </w:r>
-      <w:proofErr w:type="spellEnd"/>
-      <w:r>
-        <w:rPr>
-          <w:rFonts w:cs="Times New Roman"/>
-          <w:color w:val="000000"/>
-          <w:sz w:val="20"/>
-          <w:szCs w:val="20"/>
-          <w:highlight w:val="lightGray"/>
-          <w:lang w:val="en-US"/>
-        </w:rPr>
-        <w:t>(</w:t>
-      </w:r>
-      <w:proofErr w:type="gramEnd"/>
+      <w:r>
+        <w:rPr>
+          <w:rFonts w:cs="Times New Roman"/>
+          <w:color w:val="000000"/>
+          <w:sz w:val="20"/>
+          <w:szCs w:val="20"/>
+          <w:highlight w:val="lightGray"/>
+          <w:lang w:val="en-US"/>
+        </w:rPr>
+        <w:t>animator.ChangeAnimation(</w:t>
+      </w:r>
       <w:r>
         <w:rPr>
           <w:rFonts w:cs="Times New Roman"/>
@@ -4227,31 +3226,7 @@
           <w:highlight w:val="lightGray"/>
           <w:lang w:val="en-US"/>
         </w:rPr>
-        <w:t>"</w:t>
-      </w:r>
-      <w:proofErr w:type="spellStart"/>
-      <w:r>
-        <w:rPr>
-          <w:rFonts w:cs="Times New Roman"/>
-          <w:color w:val="A31515"/>
-          <w:sz w:val="20"/>
-          <w:szCs w:val="20"/>
-          <w:highlight w:val="lightGray"/>
-          <w:lang w:val="en-US"/>
-        </w:rPr>
-        <w:t>Crounch</w:t>
-      </w:r>
-      <w:proofErr w:type="spellEnd"/>
-      <w:r>
-        <w:rPr>
-          <w:rFonts w:cs="Times New Roman"/>
-          <w:color w:val="A31515"/>
-          <w:sz w:val="20"/>
-          <w:szCs w:val="20"/>
-          <w:highlight w:val="lightGray"/>
-          <w:lang w:val="en-US"/>
-        </w:rPr>
-        <w:t>"</w:t>
+        <w:t>"Crounch"</w:t>
       </w:r>
       <w:r>
         <w:rPr>
@@ -4299,7 +3274,6 @@
         </w:rPr>
         <w:tab/>
       </w:r>
-      <w:proofErr w:type="gramStart"/>
       <w:r>
         <w:rPr>
           <w:rFonts w:cs="Times New Roman"/>
@@ -4311,41 +3285,16 @@
         </w:rPr>
         <w:t>delete</w:t>
       </w:r>
-      <w:proofErr w:type="gramEnd"/>
-      <w:r>
-        <w:rPr>
-          <w:rFonts w:cs="Times New Roman"/>
-          <w:color w:val="000000"/>
-          <w:sz w:val="20"/>
-          <w:szCs w:val="20"/>
-          <w:highlight w:val="lightGray"/>
-          <w:lang w:val="en-US"/>
-        </w:rPr>
-        <w:t xml:space="preserve"> </w:t>
-      </w:r>
-      <w:proofErr w:type="spellStart"/>
-      <w:r>
-        <w:rPr>
-          <w:rFonts w:cs="Times New Roman"/>
-          <w:color w:val="000000"/>
-          <w:sz w:val="20"/>
-          <w:szCs w:val="20"/>
-          <w:highlight w:val="lightGray"/>
-          <w:lang w:val="en-US"/>
-        </w:rPr>
-        <w:t>CurrentAction</w:t>
-      </w:r>
-      <w:proofErr w:type="spellEnd"/>
-      <w:r>
-        <w:rPr>
-          <w:rFonts w:cs="Times New Roman"/>
-          <w:color w:val="000000"/>
-          <w:sz w:val="20"/>
-          <w:szCs w:val="20"/>
-          <w:highlight w:val="lightGray"/>
-          <w:lang w:val="en-US"/>
-        </w:rPr>
-        <w:t>;</w:t>
+      <w:r>
+        <w:rPr>
+          <w:rFonts w:cs="Times New Roman"/>
+          <w:color w:val="000000"/>
+          <w:sz w:val="20"/>
+          <w:szCs w:val="20"/>
+          <w:highlight w:val="lightGray"/>
+          <w:lang w:val="en-US"/>
+        </w:rPr>
+        <w:t xml:space="preserve"> CurrentAction;</w:t>
       </w:r>
     </w:p>
     <w:p>
@@ -4382,29 +3331,16 @@
         </w:rPr>
         <w:tab/>
       </w:r>
-      <w:proofErr w:type="spellStart"/>
-      <w:r>
-        <w:rPr>
-          <w:rFonts w:cs="Times New Roman"/>
-          <w:color w:val="000000"/>
-          <w:sz w:val="20"/>
-          <w:szCs w:val="20"/>
-          <w:highlight w:val="lightGray"/>
-          <w:lang w:val="en-US"/>
-        </w:rPr>
-        <w:t>CurrentAction</w:t>
-      </w:r>
-      <w:proofErr w:type="spellEnd"/>
-      <w:r>
-        <w:rPr>
-          <w:rFonts w:cs="Times New Roman"/>
-          <w:color w:val="000000"/>
-          <w:sz w:val="20"/>
-          <w:szCs w:val="20"/>
-          <w:highlight w:val="lightGray"/>
-          <w:lang w:val="en-US"/>
-        </w:rPr>
-        <w:t xml:space="preserve"> = </w:t>
+      <w:r>
+        <w:rPr>
+          <w:rFonts w:cs="Times New Roman"/>
+          <w:color w:val="000000"/>
+          <w:sz w:val="20"/>
+          <w:szCs w:val="20"/>
+          <w:highlight w:val="lightGray"/>
+          <w:lang w:val="en-US"/>
+        </w:rPr>
+        <w:t xml:space="preserve">CurrentAction = </w:t>
       </w:r>
       <w:r>
         <w:rPr>
@@ -4428,8 +3364,6 @@
         </w:rPr>
         <w:t xml:space="preserve"> </w:t>
       </w:r>
-      <w:proofErr w:type="spellStart"/>
-      <w:proofErr w:type="gramStart"/>
       <w:r>
         <w:rPr>
           <w:rFonts w:cs="Times New Roman"/>
@@ -4441,7 +3375,6 @@
         </w:rPr>
         <w:t>Crounching</w:t>
       </w:r>
-      <w:proofErr w:type="spellEnd"/>
       <w:r>
         <w:rPr>
           <w:rFonts w:cs="Times New Roman"/>
@@ -4453,7 +3386,6 @@
         </w:rPr>
         <w:t>(</w:t>
       </w:r>
-      <w:proofErr w:type="gramEnd"/>
       <w:r>
         <w:rPr>
           <w:rFonts w:cs="Times New Roman"/>
@@ -4507,7 +3439,6 @@
         </w:rPr>
         <w:tab/>
       </w:r>
-      <w:proofErr w:type="gramStart"/>
       <w:r>
         <w:rPr>
           <w:rFonts w:cs="Times New Roman"/>
@@ -4518,7 +3449,6 @@
         </w:rPr>
         <w:t>break</w:t>
       </w:r>
-      <w:proofErr w:type="gramEnd"/>
       <w:r>
         <w:rPr>
           <w:rFonts w:cs="Times New Roman"/>
@@ -4703,43 +3633,39 @@
           <w:color w:val="000000"/>
           <w:szCs w:val="24"/>
         </w:rPr>
-        <w:t>ommencez par créer une nouvelle classe qui hérite d’Action. Le corps (.</w:t>
-      </w:r>
-      <w:proofErr w:type="spellStart"/>
+        <w:t>ommencez par créer une nouvelle classe qui hérite d’</w:t>
+      </w:r>
       <w:r>
         <w:rPr>
           <w:rFonts w:cs="Times New Roman"/>
           <w:color w:val="000000"/>
           <w:szCs w:val="24"/>
         </w:rPr>
-        <w:t>cpp</w:t>
-      </w:r>
-      <w:proofErr w:type="spellEnd"/>
+        <w:t>ActionEntity</w:t>
+      </w:r>
       <w:r>
         <w:rPr>
           <w:rFonts w:cs="Times New Roman"/>
           <w:color w:val="000000"/>
           <w:szCs w:val="24"/>
         </w:rPr>
-        <w:t>) de cette classe doit inclure « </w:t>
-      </w:r>
-      <w:proofErr w:type="spellStart"/>
+        <w:t>. Le corps (.cpp) de cette classe doit inclure « Entity.h »,</w:t>
+      </w:r>
       <w:r>
         <w:rPr>
           <w:rFonts w:cs="Times New Roman"/>
           <w:color w:val="000000"/>
           <w:szCs w:val="24"/>
         </w:rPr>
-        <w:t>Entity.h</w:t>
-      </w:r>
-      <w:proofErr w:type="spellEnd"/>
+        <w:t xml:space="preserve"> le constructeur doit</w:t>
+      </w:r>
       <w:r>
         <w:rPr>
           <w:rFonts w:cs="Times New Roman"/>
           <w:color w:val="000000"/>
           <w:szCs w:val="24"/>
         </w:rPr>
-        <w:t> »,</w:t>
+        <w:t xml:space="preserve"> recevoir Entity* en paramètre</w:t>
       </w:r>
       <w:r>
         <w:rPr>
@@ -4747,7 +3673,7 @@
           <w:color w:val="000000"/>
           <w:szCs w:val="24"/>
         </w:rPr>
-        <w:t xml:space="preserve"> le constructeur doit</w:t>
+        <w:t xml:space="preserve"> et le</w:t>
       </w:r>
       <w:r>
         <w:rPr>
@@ -4755,350 +3681,318 @@
           <w:color w:val="000000"/>
           <w:szCs w:val="24"/>
         </w:rPr>
-        <w:t xml:space="preserve"> recevoir Entity* en paramètre</w:t>
-      </w:r>
-      <w:r>
+        <w:t xml:space="preserve"> passer à son parent.</w:t>
+      </w:r>
+    </w:p>
+    <w:p>
+      <w:pPr>
         <w:rPr>
           <w:rFonts w:cs="Times New Roman"/>
           <w:color w:val="000000"/>
           <w:szCs w:val="24"/>
         </w:rPr>
-        <w:t xml:space="preserve"> et le</w:t>
-      </w:r>
-      <w:r>
+      </w:pPr>
+    </w:p>
+    <w:p>
+      <w:pPr>
+        <w:rPr>
+          <w:rFonts w:cs="Times New Roman"/>
+          <w:color w:val="000000"/>
+          <w:sz w:val="20"/>
+          <w:szCs w:val="20"/>
+          <w:highlight w:val="lightGray"/>
+          <w:lang w:val="en-US"/>
+        </w:rPr>
+      </w:pPr>
+      <w:r>
+        <w:rPr>
+          <w:rFonts w:cs="Times New Roman"/>
+          <w:color w:val="000000"/>
+          <w:sz w:val="20"/>
+          <w:szCs w:val="20"/>
+          <w:highlight w:val="lightGray"/>
+          <w:lang w:val="en-US"/>
+        </w:rPr>
+        <w:t>#pragma once</w:t>
+      </w:r>
+    </w:p>
+    <w:p>
+      <w:pPr>
+        <w:rPr>
+          <w:rFonts w:cs="Times New Roman"/>
+          <w:color w:val="000000"/>
+          <w:sz w:val="20"/>
+          <w:szCs w:val="20"/>
+          <w:highlight w:val="lightGray"/>
+          <w:lang w:val="en-US"/>
+        </w:rPr>
+      </w:pPr>
+      <w:r>
+        <w:rPr>
+          <w:rFonts w:cs="Times New Roman"/>
+          <w:color w:val="000000"/>
+          <w:sz w:val="20"/>
+          <w:szCs w:val="20"/>
+          <w:highlight w:val="lightGray"/>
+          <w:lang w:val="en-US"/>
+        </w:rPr>
+        <w:t>#include “MonAction.h”</w:t>
+      </w:r>
+    </w:p>
+    <w:p>
+      <w:pPr>
+        <w:rPr>
+          <w:rFonts w:cs="Times New Roman"/>
+          <w:color w:val="000000"/>
+          <w:sz w:val="20"/>
+          <w:szCs w:val="20"/>
+          <w:highlight w:val="lightGray"/>
+          <w:lang w:val="en-US"/>
+        </w:rPr>
+      </w:pPr>
+      <w:r>
+        <w:rPr>
+          <w:rFonts w:cs="Times New Roman"/>
+          <w:color w:val="000000"/>
+          <w:sz w:val="20"/>
+          <w:szCs w:val="20"/>
+          <w:highlight w:val="lightGray"/>
+          <w:lang w:val="en-US"/>
+        </w:rPr>
+        <w:t>#include “Entity.h”</w:t>
+      </w:r>
+      <w:r>
+        <w:rPr>
+          <w:rFonts w:cs="Times New Roman"/>
+          <w:color w:val="000000"/>
+          <w:sz w:val="20"/>
+          <w:szCs w:val="20"/>
+          <w:highlight w:val="lightGray"/>
+          <w:lang w:val="en-US"/>
+        </w:rPr>
+        <w:t xml:space="preserve"> </w:t>
+      </w:r>
+    </w:p>
+    <w:p>
+      <w:pPr>
+        <w:rPr>
+          <w:rFonts w:cs="Times New Roman"/>
+          <w:color w:val="000000"/>
+          <w:sz w:val="20"/>
+          <w:szCs w:val="20"/>
+          <w:highlight w:val="lightGray"/>
+          <w:lang w:val="en-US"/>
+        </w:rPr>
+      </w:pPr>
+      <w:r>
+        <w:rPr>
+          <w:rFonts w:cs="Times New Roman"/>
+          <w:color w:val="000000"/>
+          <w:sz w:val="20"/>
+          <w:szCs w:val="20"/>
+          <w:highlight w:val="lightGray"/>
+          <w:lang w:val="en-US"/>
+        </w:rPr>
+        <w:t>#include “TimeManager.h”</w:t>
+      </w:r>
+    </w:p>
+    <w:p>
+      <w:pPr>
+        <w:rPr>
+          <w:rFonts w:cs="Times New Roman"/>
+          <w:color w:val="000000"/>
+          <w:sz w:val="20"/>
+          <w:szCs w:val="20"/>
+          <w:highlight w:val="lightGray"/>
+          <w:lang w:val="en-US"/>
+        </w:rPr>
+      </w:pPr>
+      <w:r>
+        <w:rPr>
+          <w:rFonts w:cs="Times New Roman"/>
+          <w:color w:val="000000"/>
+          <w:sz w:val="20"/>
+          <w:szCs w:val="20"/>
+          <w:highlight w:val="lightGray"/>
+          <w:lang w:val="en-US"/>
+        </w:rPr>
+        <w:t>#include “MonEnum.h”</w:t>
+      </w:r>
+    </w:p>
+    <w:p>
+      <w:pPr>
+        <w:rPr>
+          <w:rFonts w:cs="Times New Roman"/>
+          <w:color w:val="000000"/>
+          <w:sz w:val="20"/>
+          <w:szCs w:val="20"/>
+          <w:highlight w:val="lightGray"/>
+          <w:lang w:val="en-US"/>
+        </w:rPr>
+      </w:pPr>
+    </w:p>
+    <w:p>
+      <w:pPr>
+        <w:rPr>
+          <w:rFonts w:cs="Times New Roman"/>
+          <w:color w:val="000000"/>
+          <w:sz w:val="20"/>
+          <w:szCs w:val="20"/>
+          <w:highlight w:val="lightGray"/>
+          <w:lang w:val="en-US"/>
+        </w:rPr>
+      </w:pPr>
+      <w:r>
+        <w:rPr>
+          <w:rFonts w:cs="Times New Roman"/>
+          <w:color w:val="000000"/>
+          <w:sz w:val="20"/>
+          <w:szCs w:val="20"/>
+          <w:highlight w:val="lightGray"/>
+          <w:lang w:val="en-US"/>
+        </w:rPr>
+        <w:t>MonAction::MonAction(Entity* e) : Action</w:t>
+      </w:r>
+      <w:r>
+        <w:rPr>
+          <w:rFonts w:cs="Times New Roman"/>
+          <w:color w:val="000000"/>
+          <w:sz w:val="20"/>
+          <w:szCs w:val="20"/>
+          <w:highlight w:val="lightGray"/>
+          <w:lang w:val="en-US"/>
+        </w:rPr>
+        <w:t>Entity</w:t>
+      </w:r>
+      <w:r>
+        <w:rPr>
+          <w:rFonts w:cs="Times New Roman"/>
+          <w:color w:val="000000"/>
+          <w:sz w:val="20"/>
+          <w:szCs w:val="20"/>
+          <w:highlight w:val="lightGray"/>
+          <w:lang w:val="en-US"/>
+        </w:rPr>
+        <w:t>(e)`</w:t>
+      </w:r>
+    </w:p>
+    <w:p>
+      <w:pPr>
+        <w:rPr>
+          <w:rFonts w:cs="Times New Roman"/>
+          <w:color w:val="000000"/>
+          <w:sz w:val="20"/>
+          <w:szCs w:val="20"/>
+          <w:highlight w:val="lightGray"/>
+        </w:rPr>
+      </w:pPr>
+      <w:r>
+        <w:rPr>
+          <w:rFonts w:cs="Times New Roman"/>
+          <w:color w:val="000000"/>
+          <w:sz w:val="20"/>
+          <w:szCs w:val="20"/>
+          <w:highlight w:val="lightGray"/>
+        </w:rPr>
+        <w:t>{</w:t>
+      </w:r>
+    </w:p>
+    <w:p>
+      <w:pPr>
+        <w:rPr>
+          <w:rFonts w:cs="Times New Roman"/>
+          <w:color w:val="000000"/>
+          <w:sz w:val="20"/>
+          <w:szCs w:val="20"/>
+        </w:rPr>
+      </w:pPr>
+      <w:r>
+        <w:rPr>
+          <w:rFonts w:cs="Times New Roman"/>
+          <w:color w:val="000000"/>
+          <w:sz w:val="20"/>
+          <w:szCs w:val="20"/>
+          <w:highlight w:val="lightGray"/>
+        </w:rPr>
+        <w:t>}</w:t>
+      </w:r>
+    </w:p>
+    <w:p>
+      <w:pPr>
         <w:rPr>
           <w:rFonts w:cs="Times New Roman"/>
           <w:color w:val="000000"/>
           <w:szCs w:val="24"/>
         </w:rPr>
-        <w:t xml:space="preserve"> passer à son parent.</w:t>
-      </w:r>
-    </w:p>
-    <w:p>
-      <w:pPr>
-        <w:rPr>
-          <w:rFonts w:cs="Times New Roman"/>
-          <w:color w:val="000000"/>
+      </w:pPr>
+    </w:p>
+    <w:p>
+      <w:pPr>
+        <w:rPr>
+          <w:rFonts w:cs="Times New Roman"/>
           <w:szCs w:val="24"/>
         </w:rPr>
       </w:pPr>
-    </w:p>
-    <w:p>
-      <w:pPr>
-        <w:rPr>
-          <w:rFonts w:cs="Times New Roman"/>
-          <w:color w:val="000000"/>
-          <w:sz w:val="20"/>
-          <w:szCs w:val="20"/>
-          <w:highlight w:val="lightGray"/>
-          <w:lang w:val="en-US"/>
-        </w:rPr>
-      </w:pPr>
-      <w:r>
-        <w:rPr>
-          <w:rFonts w:cs="Times New Roman"/>
-          <w:color w:val="000000"/>
-          <w:sz w:val="20"/>
-          <w:szCs w:val="20"/>
-          <w:highlight w:val="lightGray"/>
-          <w:lang w:val="en-US"/>
-        </w:rPr>
-        <w:t>#pragma once</w:t>
-      </w:r>
-    </w:p>
-    <w:p>
-      <w:pPr>
-        <w:rPr>
-          <w:rFonts w:cs="Times New Roman"/>
-          <w:color w:val="000000"/>
-          <w:sz w:val="20"/>
-          <w:szCs w:val="20"/>
-          <w:highlight w:val="lightGray"/>
-          <w:lang w:val="en-US"/>
-        </w:rPr>
-      </w:pPr>
-      <w:r>
-        <w:rPr>
-          <w:rFonts w:cs="Times New Roman"/>
-          <w:color w:val="000000"/>
-          <w:sz w:val="20"/>
-          <w:szCs w:val="20"/>
-          <w:highlight w:val="lightGray"/>
-          <w:lang w:val="en-US"/>
-        </w:rPr>
-        <w:t>#include “</w:t>
-      </w:r>
-      <w:proofErr w:type="spellStart"/>
-      <w:r>
-        <w:rPr>
-          <w:rFonts w:cs="Times New Roman"/>
-          <w:color w:val="000000"/>
-          <w:sz w:val="20"/>
-          <w:szCs w:val="20"/>
-          <w:highlight w:val="lightGray"/>
-          <w:lang w:val="en-US"/>
-        </w:rPr>
-        <w:t>MonAction.h</w:t>
-      </w:r>
-      <w:proofErr w:type="spellEnd"/>
-      <w:r>
-        <w:rPr>
-          <w:rFonts w:cs="Times New Roman"/>
-          <w:color w:val="000000"/>
-          <w:sz w:val="20"/>
-          <w:szCs w:val="20"/>
-          <w:highlight w:val="lightGray"/>
-          <w:lang w:val="en-US"/>
-        </w:rPr>
-        <w:t>”</w:t>
-      </w:r>
-    </w:p>
-    <w:p>
-      <w:pPr>
-        <w:rPr>
-          <w:rFonts w:cs="Times New Roman"/>
-          <w:color w:val="000000"/>
-          <w:sz w:val="20"/>
-          <w:szCs w:val="20"/>
-          <w:highlight w:val="lightGray"/>
-          <w:lang w:val="en-US"/>
-        </w:rPr>
-      </w:pPr>
-      <w:r>
-        <w:rPr>
-          <w:rFonts w:cs="Times New Roman"/>
-          <w:color w:val="000000"/>
-          <w:sz w:val="20"/>
-          <w:szCs w:val="20"/>
-          <w:highlight w:val="lightGray"/>
-          <w:lang w:val="en-US"/>
-        </w:rPr>
-        <w:t>#include “</w:t>
-      </w:r>
-      <w:proofErr w:type="spellStart"/>
-      <w:r>
-        <w:rPr>
-          <w:rFonts w:cs="Times New Roman"/>
-          <w:color w:val="000000"/>
-          <w:sz w:val="20"/>
-          <w:szCs w:val="20"/>
-          <w:highlight w:val="lightGray"/>
-          <w:lang w:val="en-US"/>
-        </w:rPr>
-        <w:t>Entity.h</w:t>
-      </w:r>
-      <w:proofErr w:type="spellEnd"/>
-      <w:r>
-        <w:rPr>
-          <w:rFonts w:cs="Times New Roman"/>
-          <w:color w:val="000000"/>
-          <w:sz w:val="20"/>
-          <w:szCs w:val="20"/>
-          <w:highlight w:val="lightGray"/>
-          <w:lang w:val="en-US"/>
-        </w:rPr>
-        <w:t>”</w:t>
-      </w:r>
-      <w:r>
-        <w:rPr>
-          <w:rFonts w:cs="Times New Roman"/>
-          <w:color w:val="000000"/>
-          <w:sz w:val="20"/>
-          <w:szCs w:val="20"/>
-          <w:highlight w:val="lightGray"/>
-          <w:lang w:val="en-US"/>
-        </w:rPr>
-        <w:t xml:space="preserve"> </w:t>
-      </w:r>
-    </w:p>
-    <w:p>
-      <w:pPr>
-        <w:rPr>
-          <w:rFonts w:cs="Times New Roman"/>
-          <w:color w:val="000000"/>
-          <w:sz w:val="20"/>
-          <w:szCs w:val="20"/>
-          <w:highlight w:val="lightGray"/>
-          <w:lang w:val="en-US"/>
-        </w:rPr>
-      </w:pPr>
-      <w:r>
-        <w:rPr>
-          <w:rFonts w:cs="Times New Roman"/>
-          <w:color w:val="000000"/>
-          <w:sz w:val="20"/>
-          <w:szCs w:val="20"/>
-          <w:highlight w:val="lightGray"/>
-          <w:lang w:val="en-US"/>
-        </w:rPr>
-        <w:t>#include “</w:t>
-      </w:r>
-      <w:proofErr w:type="spellStart"/>
-      <w:r>
-        <w:rPr>
-          <w:rFonts w:cs="Times New Roman"/>
-          <w:color w:val="000000"/>
-          <w:sz w:val="20"/>
-          <w:szCs w:val="20"/>
-          <w:highlight w:val="lightGray"/>
-          <w:lang w:val="en-US"/>
-        </w:rPr>
-        <w:t>TimeManager</w:t>
-      </w:r>
-      <w:r>
-        <w:rPr>
-          <w:rFonts w:cs="Times New Roman"/>
-          <w:color w:val="000000"/>
-          <w:sz w:val="20"/>
-          <w:szCs w:val="20"/>
-          <w:highlight w:val="lightGray"/>
-          <w:lang w:val="en-US"/>
-        </w:rPr>
-        <w:t>.h</w:t>
-      </w:r>
-      <w:proofErr w:type="spellEnd"/>
-      <w:r>
-        <w:rPr>
-          <w:rFonts w:cs="Times New Roman"/>
-          <w:color w:val="000000"/>
-          <w:sz w:val="20"/>
-          <w:szCs w:val="20"/>
-          <w:highlight w:val="lightGray"/>
-          <w:lang w:val="en-US"/>
-        </w:rPr>
-        <w:t>”</w:t>
-      </w:r>
-    </w:p>
-    <w:p>
-      <w:pPr>
-        <w:rPr>
-          <w:rFonts w:cs="Times New Roman"/>
-          <w:color w:val="000000"/>
-          <w:sz w:val="20"/>
-          <w:szCs w:val="20"/>
-          <w:highlight w:val="lightGray"/>
-          <w:lang w:val="en-US"/>
-        </w:rPr>
-      </w:pPr>
-      <w:r>
-        <w:rPr>
-          <w:rFonts w:cs="Times New Roman"/>
-          <w:color w:val="000000"/>
-          <w:sz w:val="20"/>
-          <w:szCs w:val="20"/>
-          <w:highlight w:val="lightGray"/>
-          <w:lang w:val="en-US"/>
-        </w:rPr>
-        <w:t>#include “</w:t>
-      </w:r>
-      <w:proofErr w:type="spellStart"/>
-      <w:r>
-        <w:rPr>
-          <w:rFonts w:cs="Times New Roman"/>
-          <w:color w:val="000000"/>
-          <w:sz w:val="20"/>
-          <w:szCs w:val="20"/>
-          <w:highlight w:val="lightGray"/>
-          <w:lang w:val="en-US"/>
-        </w:rPr>
-        <w:t>MonEnum.h</w:t>
-      </w:r>
-      <w:proofErr w:type="spellEnd"/>
-      <w:r>
-        <w:rPr>
-          <w:rFonts w:cs="Times New Roman"/>
-          <w:color w:val="000000"/>
-          <w:sz w:val="20"/>
-          <w:szCs w:val="20"/>
-          <w:highlight w:val="lightGray"/>
-          <w:lang w:val="en-US"/>
-        </w:rPr>
-        <w:t>”</w:t>
-      </w:r>
-    </w:p>
-    <w:p>
-      <w:pPr>
-        <w:rPr>
-          <w:rFonts w:cs="Times New Roman"/>
-          <w:color w:val="000000"/>
-          <w:sz w:val="20"/>
-          <w:szCs w:val="20"/>
-          <w:highlight w:val="lightGray"/>
-          <w:lang w:val="en-US"/>
-        </w:rPr>
-      </w:pPr>
-    </w:p>
-    <w:p>
-      <w:pPr>
-        <w:rPr>
-          <w:rFonts w:cs="Times New Roman"/>
-          <w:color w:val="000000"/>
-          <w:sz w:val="20"/>
-          <w:szCs w:val="20"/>
-          <w:highlight w:val="lightGray"/>
-        </w:rPr>
-      </w:pPr>
-      <w:proofErr w:type="spellStart"/>
-      <w:proofErr w:type="gramStart"/>
-      <w:r>
-        <w:rPr>
-          <w:rFonts w:cs="Times New Roman"/>
-          <w:color w:val="000000"/>
-          <w:sz w:val="20"/>
-          <w:szCs w:val="20"/>
-          <w:highlight w:val="lightGray"/>
-        </w:rPr>
-        <w:t>MonAction</w:t>
-      </w:r>
-      <w:proofErr w:type="spellEnd"/>
-      <w:r>
-        <w:rPr>
-          <w:rFonts w:cs="Times New Roman"/>
-          <w:color w:val="000000"/>
-          <w:sz w:val="20"/>
-          <w:szCs w:val="20"/>
-          <w:highlight w:val="lightGray"/>
-        </w:rPr>
-        <w:t>::</w:t>
-      </w:r>
-      <w:proofErr w:type="spellStart"/>
-      <w:proofErr w:type="gramEnd"/>
-      <w:r>
-        <w:rPr>
-          <w:rFonts w:cs="Times New Roman"/>
-          <w:color w:val="000000"/>
-          <w:sz w:val="20"/>
-          <w:szCs w:val="20"/>
-          <w:highlight w:val="lightGray"/>
-        </w:rPr>
-        <w:t>MonAction</w:t>
-      </w:r>
-      <w:proofErr w:type="spellEnd"/>
-      <w:r>
-        <w:rPr>
-          <w:rFonts w:cs="Times New Roman"/>
-          <w:color w:val="000000"/>
-          <w:sz w:val="20"/>
-          <w:szCs w:val="20"/>
-          <w:highlight w:val="lightGray"/>
-        </w:rPr>
-        <w:t>(Entity* e) : Action(e)`</w:t>
-      </w:r>
-    </w:p>
-    <w:p>
-      <w:pPr>
-        <w:rPr>
-          <w:rFonts w:cs="Times New Roman"/>
-          <w:color w:val="000000"/>
-          <w:sz w:val="20"/>
-          <w:szCs w:val="20"/>
-          <w:highlight w:val="lightGray"/>
-        </w:rPr>
-      </w:pPr>
-      <w:r>
-        <w:rPr>
-          <w:rFonts w:cs="Times New Roman"/>
-          <w:color w:val="000000"/>
+      <w:r>
+        <w:rPr>
+          <w:rFonts w:cs="Times New Roman"/>
+          <w:szCs w:val="24"/>
+        </w:rPr>
+        <w:t xml:space="preserve">La fonction override « Update() » est appelée une fois par frame. Cette </w:t>
+      </w:r>
+      <w:r>
+        <w:rPr>
+          <w:rFonts w:cs="Times New Roman"/>
+          <w:szCs w:val="24"/>
+        </w:rPr>
+        <w:t>méthode retourne</w:t>
+      </w:r>
+      <w:r>
+        <w:rPr>
+          <w:rFonts w:cs="Times New Roman"/>
+          <w:szCs w:val="24"/>
+        </w:rPr>
+        <w:t xml:space="preserve"> un integer si un changement d’animation doit se produire. Encore une fois je conseille de caster un Enum en integer avant de renvoyer l’information. Une action peut affecter le parent gardé en référence (parent-&gt;)</w:t>
+      </w:r>
+    </w:p>
+    <w:p>
+      <w:pPr>
+        <w:rPr>
+          <w:rFonts w:cs="Times New Roman"/>
+          <w:szCs w:val="24"/>
+        </w:rPr>
+      </w:pPr>
+    </w:p>
+    <w:p>
+      <w:pPr>
+        <w:rPr>
+          <w:rFonts w:cs="Times New Roman"/>
+          <w:sz w:val="20"/>
+          <w:szCs w:val="20"/>
+        </w:rPr>
+      </w:pPr>
+      <w:r>
+        <w:rPr>
+          <w:rFonts w:cs="Times New Roman"/>
+          <w:sz w:val="20"/>
+          <w:szCs w:val="20"/>
+          <w:highlight w:val="lightGray"/>
+        </w:rPr>
+        <w:t>int MonAction ::Update()</w:t>
+      </w:r>
+    </w:p>
+    <w:p>
+      <w:pPr>
+        <w:rPr>
+          <w:rFonts w:cs="Times New Roman"/>
+          <w:sz w:val="20"/>
+          <w:szCs w:val="20"/>
+          <w:highlight w:val="lightGray"/>
+        </w:rPr>
+      </w:pPr>
+      <w:r>
+        <w:rPr>
+          <w:rFonts w:cs="Times New Roman"/>
           <w:sz w:val="20"/>
           <w:szCs w:val="20"/>
           <w:highlight w:val="lightGray"/>
@@ -5110,261 +4004,60 @@
       <w:pPr>
         <w:rPr>
           <w:rFonts w:cs="Times New Roman"/>
-          <w:color w:val="000000"/>
-          <w:sz w:val="20"/>
-          <w:szCs w:val="20"/>
-        </w:rPr>
-      </w:pPr>
-      <w:r>
-        <w:rPr>
-          <w:rFonts w:cs="Times New Roman"/>
-          <w:color w:val="000000"/>
-          <w:sz w:val="20"/>
-          <w:szCs w:val="20"/>
-          <w:highlight w:val="lightGray"/>
-        </w:rPr>
-        <w:t>}</w:t>
-      </w:r>
-    </w:p>
-    <w:p>
-      <w:pPr>
-        <w:rPr>
-          <w:rFonts w:cs="Times New Roman"/>
-          <w:color w:val="000000"/>
-          <w:szCs w:val="24"/>
-        </w:rPr>
-      </w:pPr>
-      <w:r>
-        <w:rPr>
-          <w:rFonts w:cs="Times New Roman"/>
-          <w:color w:val="000000"/>
-          <w:szCs w:val="24"/>
-        </w:rPr>
-        <w:br w:type="page"/>
-      </w:r>
-    </w:p>
-    <w:p>
-      <w:pPr>
-        <w:rPr>
-          <w:rFonts w:cs="Times New Roman"/>
-          <w:color w:val="000000"/>
-          <w:szCs w:val="24"/>
-        </w:rPr>
-      </w:pPr>
-    </w:p>
-    <w:p>
-      <w:pPr>
-        <w:rPr>
-          <w:rFonts w:cs="Times New Roman"/>
-          <w:szCs w:val="24"/>
-        </w:rPr>
-      </w:pPr>
-      <w:r>
-        <w:rPr>
-          <w:rFonts w:cs="Times New Roman"/>
-          <w:szCs w:val="24"/>
-        </w:rPr>
-        <w:t>La fonction override « </w:t>
-      </w:r>
-      <w:proofErr w:type="gramStart"/>
-      <w:r>
-        <w:rPr>
-          <w:rFonts w:cs="Times New Roman"/>
-          <w:szCs w:val="24"/>
-        </w:rPr>
-        <w:t>Update(</w:t>
-      </w:r>
-      <w:proofErr w:type="gramEnd"/>
-      <w:r>
-        <w:rPr>
-          <w:rFonts w:cs="Times New Roman"/>
-          <w:szCs w:val="24"/>
-        </w:rPr>
-        <w:t xml:space="preserve">) » est appelée une fois par frame. Cette </w:t>
-      </w:r>
-      <w:r>
-        <w:rPr>
-          <w:rFonts w:cs="Times New Roman"/>
-          <w:szCs w:val="24"/>
-        </w:rPr>
-        <w:t>méthode retourne</w:t>
-      </w:r>
-      <w:r>
-        <w:rPr>
-          <w:rFonts w:cs="Times New Roman"/>
-          <w:szCs w:val="24"/>
-        </w:rPr>
-        <w:t xml:space="preserve"> un integer si un changement d’animation doit se produire. Encore une fois je conseille de caster un Enum en integer avant de renvoyer l’information. Une action peut affecter le parent gardé en référence (parent-&gt;)</w:t>
-      </w:r>
-    </w:p>
-    <w:p>
-      <w:pPr>
-        <w:rPr>
-          <w:rFonts w:cs="Times New Roman"/>
-          <w:szCs w:val="24"/>
-        </w:rPr>
-      </w:pPr>
-    </w:p>
-    <w:p>
-      <w:pPr>
-        <w:rPr>
-          <w:rFonts w:cs="Times New Roman"/>
-          <w:sz w:val="20"/>
-          <w:szCs w:val="20"/>
-        </w:rPr>
-      </w:pPr>
-      <w:proofErr w:type="spellStart"/>
-      <w:proofErr w:type="gramStart"/>
-      <w:r>
-        <w:rPr>
-          <w:rFonts w:cs="Times New Roman"/>
-          <w:sz w:val="20"/>
-          <w:szCs w:val="20"/>
-        </w:rPr>
-        <w:t>int</w:t>
-      </w:r>
-      <w:proofErr w:type="spellEnd"/>
-      <w:proofErr w:type="gramEnd"/>
-      <w:r>
-        <w:rPr>
-          <w:rFonts w:cs="Times New Roman"/>
-          <w:sz w:val="20"/>
-          <w:szCs w:val="20"/>
-        </w:rPr>
-        <w:t xml:space="preserve"> </w:t>
-      </w:r>
-      <w:proofErr w:type="spellStart"/>
-      <w:r>
-        <w:rPr>
-          <w:rFonts w:cs="Times New Roman"/>
-          <w:sz w:val="20"/>
-          <w:szCs w:val="20"/>
-        </w:rPr>
-        <w:t>MonAction</w:t>
-      </w:r>
-      <w:proofErr w:type="spellEnd"/>
-      <w:r>
-        <w:rPr>
-          <w:rFonts w:cs="Times New Roman"/>
-          <w:sz w:val="20"/>
-          <w:szCs w:val="20"/>
-        </w:rPr>
-        <w:t> ::Update()</w:t>
-      </w:r>
-    </w:p>
-    <w:p>
-      <w:pPr>
-        <w:rPr>
-          <w:rFonts w:cs="Times New Roman"/>
-          <w:sz w:val="20"/>
-          <w:szCs w:val="20"/>
-        </w:rPr>
-      </w:pPr>
-      <w:r>
-        <w:rPr>
-          <w:rFonts w:cs="Times New Roman"/>
-          <w:sz w:val="20"/>
-          <w:szCs w:val="20"/>
-        </w:rPr>
-        <w:t>{</w:t>
-      </w:r>
-    </w:p>
-    <w:p>
-      <w:pPr>
-        <w:rPr>
-          <w:rFonts w:cs="Times New Roman"/>
-          <w:sz w:val="20"/>
-          <w:szCs w:val="20"/>
-          <w:lang w:val="en-US"/>
-        </w:rPr>
-      </w:pPr>
-      <w:r>
-        <w:rPr>
-          <w:rFonts w:cs="Times New Roman"/>
-          <w:sz w:val="20"/>
-          <w:szCs w:val="20"/>
-        </w:rPr>
-        <w:tab/>
-      </w:r>
-      <w:proofErr w:type="gramStart"/>
-      <w:r>
-        <w:rPr>
-          <w:rFonts w:cs="Times New Roman"/>
-          <w:sz w:val="20"/>
-          <w:szCs w:val="20"/>
-          <w:lang w:val="en-US"/>
-        </w:rPr>
-        <w:t>parent</w:t>
-      </w:r>
-      <w:proofErr w:type="gramEnd"/>
-      <w:r>
-        <w:rPr>
-          <w:rFonts w:cs="Times New Roman"/>
-          <w:sz w:val="20"/>
-          <w:szCs w:val="20"/>
-          <w:lang w:val="en-US"/>
-        </w:rPr>
-        <w:t>-&gt;</w:t>
-      </w:r>
-      <w:proofErr w:type="spellStart"/>
-      <w:r>
-        <w:rPr>
-          <w:rFonts w:cs="Times New Roman"/>
-          <w:sz w:val="20"/>
-          <w:szCs w:val="20"/>
+          <w:sz w:val="20"/>
+          <w:szCs w:val="20"/>
+          <w:highlight w:val="lightGray"/>
+          <w:lang w:val="en-US"/>
+        </w:rPr>
+      </w:pPr>
+      <w:r>
+        <w:rPr>
+          <w:rFonts w:cs="Times New Roman"/>
+          <w:sz w:val="20"/>
+          <w:szCs w:val="20"/>
+          <w:highlight w:val="lightGray"/>
+        </w:rPr>
+        <w:tab/>
+      </w:r>
+      <w:r>
+        <w:rPr>
+          <w:rFonts w:cs="Times New Roman"/>
+          <w:sz w:val="20"/>
+          <w:szCs w:val="20"/>
+          <w:highlight w:val="lightGray"/>
+          <w:lang w:val="en-US"/>
+        </w:rPr>
+        <w:t>parent-&gt;</w:t>
+      </w:r>
+      <w:r>
+        <w:rPr>
+          <w:rFonts w:cs="Times New Roman"/>
+          <w:sz w:val="20"/>
+          <w:szCs w:val="20"/>
+          <w:highlight w:val="lightGray"/>
           <w:lang w:val="en-US"/>
         </w:rPr>
         <w:t>velY</w:t>
       </w:r>
-      <w:proofErr w:type="spellEnd"/>
-      <w:r>
-        <w:rPr>
-          <w:rFonts w:cs="Times New Roman"/>
-          <w:sz w:val="20"/>
-          <w:szCs w:val="20"/>
-          <w:lang w:val="en-US"/>
-        </w:rPr>
-        <w:t xml:space="preserve"> += (500 + parent-&gt;drag) * </w:t>
-      </w:r>
-      <w:proofErr w:type="spellStart"/>
-      <w:r>
-        <w:rPr>
-          <w:rFonts w:cs="Times New Roman"/>
-          <w:sz w:val="20"/>
-          <w:szCs w:val="20"/>
-          <w:lang w:val="en-US"/>
-        </w:rPr>
-        <w:t>TimeManager</w:t>
-      </w:r>
-      <w:proofErr w:type="spellEnd"/>
-      <w:r>
-        <w:rPr>
-          <w:rFonts w:cs="Times New Roman"/>
-          <w:sz w:val="20"/>
-          <w:szCs w:val="20"/>
-          <w:lang w:val="en-US"/>
-        </w:rPr>
-        <w:t> ::</w:t>
-      </w:r>
-      <w:proofErr w:type="spellStart"/>
-      <w:r>
-        <w:rPr>
-          <w:rFonts w:cs="Times New Roman"/>
-          <w:sz w:val="20"/>
-          <w:szCs w:val="20"/>
-          <w:lang w:val="en-US"/>
-        </w:rPr>
-        <w:t>DeltaTime</w:t>
-      </w:r>
-      <w:proofErr w:type="spellEnd"/>
-      <w:r>
-        <w:rPr>
-          <w:rFonts w:cs="Times New Roman"/>
-          <w:sz w:val="20"/>
-          <w:szCs w:val="20"/>
-          <w:lang w:val="en-US"/>
-        </w:rPr>
-        <w:t>;</w:t>
+      <w:r>
+        <w:rPr>
+          <w:rFonts w:cs="Times New Roman"/>
+          <w:sz w:val="20"/>
+          <w:szCs w:val="20"/>
+          <w:highlight w:val="lightGray"/>
+          <w:lang w:val="en-US"/>
+        </w:rPr>
+        <w:t xml:space="preserve"> += 500</w:t>
+      </w:r>
+      <w:r>
+        <w:rPr>
+          <w:rFonts w:cs="Times New Roman"/>
+          <w:sz w:val="20"/>
+          <w:szCs w:val="20"/>
+          <w:highlight w:val="lightGray"/>
+          <w:lang w:val="en-US"/>
+        </w:rPr>
+        <w:t xml:space="preserve"> * TimeManager ::DeltaTime;</w:t>
       </w:r>
     </w:p>
     <w:p>
@@ -5374,57 +4067,19 @@
           <w:rFonts w:cs="Times New Roman"/>
           <w:sz w:val="20"/>
           <w:szCs w:val="20"/>
-          <w:lang w:val="en-US"/>
-        </w:rPr>
-      </w:pPr>
-      <w:proofErr w:type="gramStart"/>
-      <w:r>
-        <w:rPr>
-          <w:rFonts w:cs="Times New Roman"/>
-          <w:sz w:val="20"/>
-          <w:szCs w:val="20"/>
-          <w:lang w:val="en-US"/>
-        </w:rPr>
-        <w:t>if</w:t>
-      </w:r>
-      <w:proofErr w:type="gramEnd"/>
-      <w:r>
-        <w:rPr>
-          <w:rFonts w:cs="Times New Roman"/>
-          <w:sz w:val="20"/>
-          <w:szCs w:val="20"/>
-          <w:lang w:val="en-US"/>
-        </w:rPr>
-        <w:t xml:space="preserve"> (</w:t>
-      </w:r>
-      <w:r>
-        <w:rPr>
-          <w:rFonts w:cs="Times New Roman"/>
-          <w:sz w:val="20"/>
-          <w:szCs w:val="20"/>
-          <w:lang w:val="en-US"/>
-        </w:rPr>
-        <w:t>parent-&gt;</w:t>
-      </w:r>
-      <w:proofErr w:type="spellStart"/>
-      <w:r>
-        <w:rPr>
-          <w:rFonts w:cs="Times New Roman"/>
-          <w:sz w:val="20"/>
-          <w:szCs w:val="20"/>
-          <w:lang w:val="en-US"/>
-        </w:rPr>
-        <w:t>velY</w:t>
-      </w:r>
-      <w:proofErr w:type="spellEnd"/>
-      <w:r>
-        <w:rPr>
-          <w:rFonts w:cs="Times New Roman"/>
-          <w:sz w:val="20"/>
-          <w:szCs w:val="20"/>
-          <w:lang w:val="en-US"/>
-        </w:rPr>
-        <w:t xml:space="preserve"> &gt; 2000)</w:t>
+          <w:highlight w:val="lightGray"/>
+          <w:lang w:val="en-US"/>
+        </w:rPr>
+      </w:pPr>
+      <w:r>
+        <w:rPr>
+          <w:rFonts w:cs="Times New Roman"/>
+          <w:sz w:val="20"/>
+          <w:szCs w:val="20"/>
+          <w:highlight w:val="lightGray"/>
+          <w:lang w:val="en-US"/>
+        </w:rPr>
+        <w:t>if (parent-&gt;velY &gt; 2000)</w:t>
       </w:r>
     </w:p>
     <w:p>
@@ -5434,77 +4089,19 @@
           <w:rFonts w:cs="Times New Roman"/>
           <w:sz w:val="20"/>
           <w:szCs w:val="20"/>
-          <w:lang w:val="en-US"/>
-        </w:rPr>
-      </w:pPr>
-      <w:proofErr w:type="gramStart"/>
-      <w:r>
-        <w:rPr>
-          <w:rFonts w:cs="Times New Roman"/>
-          <w:sz w:val="20"/>
-          <w:szCs w:val="20"/>
-          <w:lang w:val="en-US"/>
-        </w:rPr>
-        <w:t>return</w:t>
-      </w:r>
-      <w:proofErr w:type="gramEnd"/>
-      <w:r>
-        <w:rPr>
-          <w:rFonts w:cs="Times New Roman"/>
-          <w:sz w:val="20"/>
-          <w:szCs w:val="20"/>
-          <w:lang w:val="en-US"/>
-        </w:rPr>
-        <w:t xml:space="preserve"> (</w:t>
-      </w:r>
-      <w:proofErr w:type="spellStart"/>
-      <w:r>
-        <w:rPr>
-          <w:rFonts w:cs="Times New Roman"/>
-          <w:sz w:val="20"/>
-          <w:szCs w:val="20"/>
-          <w:lang w:val="en-US"/>
-        </w:rPr>
-        <w:t>int</w:t>
-      </w:r>
-      <w:proofErr w:type="spellEnd"/>
-      <w:r>
-        <w:rPr>
-          <w:rFonts w:cs="Times New Roman"/>
-          <w:sz w:val="20"/>
-          <w:szCs w:val="20"/>
-          <w:lang w:val="en-US"/>
-        </w:rPr>
-        <w:t xml:space="preserve">) </w:t>
-      </w:r>
-      <w:proofErr w:type="spellStart"/>
-      <w:r>
-        <w:rPr>
-          <w:rFonts w:cs="Times New Roman"/>
-          <w:sz w:val="20"/>
-          <w:szCs w:val="20"/>
-          <w:lang w:val="en-US"/>
-        </w:rPr>
-        <w:t>MonEnum</w:t>
-      </w:r>
-      <w:proofErr w:type="spellEnd"/>
-      <w:r>
-        <w:rPr>
-          <w:rFonts w:cs="Times New Roman"/>
-          <w:sz w:val="20"/>
-          <w:szCs w:val="20"/>
-          <w:lang w:val="en-US"/>
-        </w:rPr>
-        <w:t>:</w:t>
-      </w:r>
-      <w:r>
-        <w:rPr>
-          <w:rFonts w:cs="Times New Roman"/>
-          <w:sz w:val="20"/>
-          <w:szCs w:val="20"/>
-          <w:lang w:val="en-US"/>
-        </w:rPr>
-        <w:t>:EXPLODE;</w:t>
+          <w:highlight w:val="lightGray"/>
+          <w:lang w:val="en-US"/>
+        </w:rPr>
+      </w:pPr>
+      <w:r>
+        <w:rPr>
+          <w:rFonts w:cs="Times New Roman"/>
+          <w:sz w:val="20"/>
+          <w:szCs w:val="20"/>
+          <w:highlight w:val="lightGray"/>
+          <w:lang w:val="en-US"/>
+        </w:rPr>
+        <w:t>return (int) MonEnum::EXPLODE;</w:t>
       </w:r>
     </w:p>
     <w:p>
@@ -5514,44 +4111,36 @@
           <w:rFonts w:cs="Times New Roman"/>
           <w:sz w:val="20"/>
           <w:szCs w:val="20"/>
-          <w:lang w:val="en-US"/>
-        </w:rPr>
-      </w:pPr>
-      <w:proofErr w:type="gramStart"/>
-      <w:r>
-        <w:rPr>
-          <w:rFonts w:cs="Times New Roman"/>
-          <w:sz w:val="20"/>
-          <w:szCs w:val="20"/>
-          <w:lang w:val="en-US"/>
-        </w:rPr>
-        <w:t>return</w:t>
-      </w:r>
-      <w:proofErr w:type="gramEnd"/>
-      <w:r>
-        <w:rPr>
-          <w:rFonts w:cs="Times New Roman"/>
-          <w:sz w:val="20"/>
-          <w:szCs w:val="20"/>
-          <w:lang w:val="en-US"/>
-        </w:rPr>
-        <w:t xml:space="preserve"> -1;</w:t>
-      </w:r>
-    </w:p>
-    <w:p>
-      <w:pPr>
-        <w:rPr>
-          <w:rFonts w:cs="Times New Roman"/>
-          <w:sz w:val="20"/>
-          <w:szCs w:val="20"/>
-          <w:lang w:val="en-US"/>
-        </w:rPr>
-      </w:pPr>
-      <w:r>
-        <w:rPr>
-          <w:rFonts w:cs="Times New Roman"/>
-          <w:sz w:val="20"/>
-          <w:szCs w:val="20"/>
+          <w:highlight w:val="lightGray"/>
+          <w:lang w:val="en-US"/>
+        </w:rPr>
+      </w:pPr>
+      <w:r>
+        <w:rPr>
+          <w:rFonts w:cs="Times New Roman"/>
+          <w:sz w:val="20"/>
+          <w:szCs w:val="20"/>
+          <w:highlight w:val="lightGray"/>
+          <w:lang w:val="en-US"/>
+        </w:rPr>
+        <w:t>return -1;</w:t>
+      </w:r>
+    </w:p>
+    <w:p>
+      <w:pPr>
+        <w:rPr>
+          <w:rFonts w:cs="Times New Roman"/>
+          <w:sz w:val="20"/>
+          <w:szCs w:val="20"/>
+          <w:lang w:val="en-US"/>
+        </w:rPr>
+      </w:pPr>
+      <w:r>
+        <w:rPr>
+          <w:rFonts w:cs="Times New Roman"/>
+          <w:sz w:val="20"/>
+          <w:szCs w:val="20"/>
+          <w:highlight w:val="lightGray"/>
           <w:lang w:val="en-US"/>
         </w:rPr>
         <w:t>}</w:t>
@@ -5660,6 +4249,7 @@
     <w:r>
       <w:rPr>
         <w:noProof/>
+        <w:lang w:eastAsia="fr-CA"/>
       </w:rPr>
       <mc:AlternateContent>
         <mc:Choice Requires="wps">
@@ -5723,8 +4313,6 @@
                     </wps:style>
                     <wps:txbx>
                       <w:txbxContent>
-                        <w:bookmarkStart w:id="0" w:name="_GoBack" w:displacedByCustomXml="next"/>
-                        <w:bookmarkEnd w:id="0" w:displacedByCustomXml="next"/>
                         <w:sdt>
                           <w:sdtPr>
                             <w:alias w:val="Titre"/>
@@ -5733,6 +4321,7 @@
                             <w:dataBinding w:prefixMappings="xmlns:ns0='http://purl.org/dc/elements/1.1/' xmlns:ns1='http://schemas.openxmlformats.org/package/2006/metadata/core-properties' " w:xpath="/ns1:coreProperties[1]/ns0:title[1]" w:storeItemID="{6C3C8BC8-F283-45AE-878A-BAB7291924A1}"/>
                             <w:text/>
                           </w:sdtPr>
+                          <w:sdtEndPr/>
                           <w:sdtContent>
                             <w:p>
                               <w:pPr>

</xml_diff>